<commit_message>
Started reevaluation, finished for own data
</commit_message>
<xml_diff>
--- a/FirstRevision/ReplyToComments/ReplyToComments_V1_BH.docx
+++ b/FirstRevision/ReplyToComments/ReplyToComments_V1_BH.docx
@@ -25,9 +25,16 @@
           <w:sz w:val="24"/>
           <w:szCs w:val="24"/>
         </w:rPr>
-        <w:t xml:space="preserve">Manuscript Number: </w:t>
-      </w:r>
-      <w:r>
+        <w:t>Reply to the reviewers’ comments</w:t>
+      </w:r>
+    </w:p>
+    <w:p>
+      <w:pPr>
+        <w:autoSpaceDE w:val="0"/>
+        <w:autoSpaceDN w:val="0"/>
+        <w:adjustRightInd w:val="0"/>
+        <w:spacing w:after="0" w:line="240" w:lineRule="auto"/>
+        <w:jc w:val="both"/>
         <w:rPr>
           <w:rFonts w:asciiTheme="majorBidi" w:hAnsiTheme="majorBidi" w:cstheme="majorBidi"/>
           <w:b/>
@@ -35,8 +42,7 @@
           <w:sz w:val="24"/>
           <w:szCs w:val="24"/>
         </w:rPr>
-        <w:t>JCA-20-1247</w:t>
-      </w:r>
+      </w:pPr>
     </w:p>
     <w:p>
       <w:pPr>
@@ -53,28 +59,7 @@
           <w:szCs w:val="24"/>
         </w:rPr>
       </w:pPr>
-    </w:p>
-    <w:p>
-      <w:pPr>
-        <w:autoSpaceDE w:val="0"/>
-        <w:autoSpaceDN w:val="0"/>
-        <w:adjustRightInd w:val="0"/>
-        <w:spacing w:after="0" w:line="240" w:lineRule="auto"/>
-        <w:jc w:val="both"/>
-        <w:rPr>
-          <w:rFonts w:asciiTheme="majorBidi" w:hAnsiTheme="majorBidi" w:cstheme="majorBidi"/>
-          <w:sz w:val="24"/>
-          <w:szCs w:val="24"/>
-        </w:rPr>
-      </w:pPr>
-    </w:p>
-    <w:p>
-      <w:pPr>
-        <w:autoSpaceDE w:val="0"/>
-        <w:autoSpaceDN w:val="0"/>
-        <w:adjustRightInd w:val="0"/>
-        <w:spacing w:after="0" w:line="240" w:lineRule="auto"/>
-        <w:jc w:val="both"/>
+      <w:r>
         <w:rPr>
           <w:rFonts w:asciiTheme="majorBidi" w:hAnsiTheme="majorBidi" w:cstheme="majorBidi"/>
           <w:b/>
@@ -82,7 +67,8 @@
           <w:sz w:val="24"/>
           <w:szCs w:val="24"/>
         </w:rPr>
-      </w:pPr>
+        <w:t xml:space="preserve">Manuscript Number: </w:t>
+      </w:r>
       <w:r>
         <w:rPr>
           <w:rFonts w:asciiTheme="majorBidi" w:hAnsiTheme="majorBidi" w:cstheme="majorBidi"/>
@@ -91,8 +77,36 @@
           <w:sz w:val="24"/>
           <w:szCs w:val="24"/>
         </w:rPr>
-        <w:t xml:space="preserve">Revision of the AF4 calibration </w:t>
-      </w:r>
+        <w:t>JCA-20-1247</w:t>
+      </w:r>
+    </w:p>
+    <w:p>
+      <w:pPr>
+        <w:autoSpaceDE w:val="0"/>
+        <w:autoSpaceDN w:val="0"/>
+        <w:adjustRightInd w:val="0"/>
+        <w:spacing w:after="0" w:line="240" w:lineRule="auto"/>
+        <w:jc w:val="both"/>
+        <w:rPr>
+          <w:rFonts w:asciiTheme="majorBidi" w:hAnsiTheme="majorBidi" w:cstheme="majorBidi"/>
+          <w:sz w:val="24"/>
+          <w:szCs w:val="24"/>
+        </w:rPr>
+      </w:pPr>
+    </w:p>
+    <w:p>
+      <w:pPr>
+        <w:autoSpaceDE w:val="0"/>
+        <w:autoSpaceDN w:val="0"/>
+        <w:adjustRightInd w:val="0"/>
+        <w:spacing w:after="0" w:line="240" w:lineRule="auto"/>
+        <w:jc w:val="both"/>
+        <w:rPr>
+          <w:rFonts w:asciiTheme="majorBidi" w:hAnsiTheme="majorBidi" w:cstheme="majorBidi"/>
+          <w:sz w:val="24"/>
+          <w:szCs w:val="24"/>
+        </w:rPr>
+      </w:pPr>
       <w:r>
         <w:rPr>
           <w:rFonts w:asciiTheme="majorBidi" w:hAnsiTheme="majorBidi" w:cstheme="majorBidi"/>
@@ -101,8 +115,9 @@
           <w:sz w:val="24"/>
           <w:szCs w:val="24"/>
         </w:rPr>
-        <w:t>experiment, reply to</w:t>
-      </w:r>
+        <w:t xml:space="preserve">Revision of the AF4 calibration </w:t>
+      </w:r>
+      <w:proofErr w:type="spellStart"/>
       <w:r>
         <w:rPr>
           <w:rFonts w:asciiTheme="majorBidi" w:hAnsiTheme="majorBidi" w:cstheme="majorBidi"/>
@@ -111,55 +126,24 @@
           <w:sz w:val="24"/>
           <w:szCs w:val="24"/>
         </w:rPr>
-        <w:t xml:space="preserve"> the reviewers’</w:t>
-      </w:r>
-      <w:r>
-        <w:rPr>
-          <w:rFonts w:asciiTheme="majorBidi" w:hAnsiTheme="majorBidi" w:cstheme="majorBidi"/>
-          <w:b/>
-          <w:bCs/>
-          <w:sz w:val="24"/>
-          <w:szCs w:val="24"/>
-        </w:rPr>
-        <w:t xml:space="preserve"> comments</w:t>
-      </w:r>
-    </w:p>
-    <w:p>
-      <w:pPr>
-        <w:autoSpaceDE w:val="0"/>
-        <w:autoSpaceDN w:val="0"/>
-        <w:adjustRightInd w:val="0"/>
-        <w:spacing w:after="0" w:line="240" w:lineRule="auto"/>
-        <w:jc w:val="both"/>
-        <w:rPr>
-          <w:rFonts w:asciiTheme="majorBidi" w:hAnsiTheme="majorBidi" w:cstheme="majorBidi"/>
-          <w:b/>
-          <w:bCs/>
-          <w:sz w:val="24"/>
-          <w:szCs w:val="24"/>
-        </w:rPr>
-      </w:pPr>
-    </w:p>
-    <w:p>
-      <w:pPr>
-        <w:autoSpaceDE w:val="0"/>
-        <w:autoSpaceDN w:val="0"/>
-        <w:adjustRightInd w:val="0"/>
-        <w:spacing w:after="0" w:line="240" w:lineRule="auto"/>
-        <w:jc w:val="both"/>
-        <w:rPr>
-          <w:rFonts w:asciiTheme="majorBidi" w:hAnsiTheme="majorBidi" w:cstheme="majorBidi"/>
-          <w:sz w:val="24"/>
-          <w:szCs w:val="24"/>
-        </w:rPr>
-      </w:pPr>
-      <w:r>
-        <w:rPr>
-          <w:rFonts w:asciiTheme="majorBidi" w:hAnsiTheme="majorBidi" w:cstheme="majorBidi"/>
-          <w:sz w:val="24"/>
-          <w:szCs w:val="24"/>
-        </w:rPr>
-        <w:t xml:space="preserve">Benedikt </w:t>
+        <w:t>experiment</w:t>
+      </w:r>
+      <w:r>
+        <w:rPr>
+          <w:rFonts w:asciiTheme="majorBidi" w:hAnsiTheme="majorBidi" w:cstheme="majorBidi"/>
+          <w:sz w:val="24"/>
+          <w:szCs w:val="24"/>
+        </w:rPr>
+        <w:t>Benedikt</w:t>
+      </w:r>
+      <w:proofErr w:type="spellEnd"/>
+      <w:r>
+        <w:rPr>
+          <w:rFonts w:asciiTheme="majorBidi" w:hAnsiTheme="majorBidi" w:cstheme="majorBidi"/>
+          <w:sz w:val="24"/>
+          <w:szCs w:val="24"/>
+        </w:rPr>
+        <w:t xml:space="preserve"> </w:t>
       </w:r>
       <w:proofErr w:type="spellStart"/>
       <w:r>
@@ -967,13 +951,15 @@
           <w:rFonts w:asciiTheme="majorBidi" w:hAnsiTheme="majorBidi" w:cstheme="majorBidi"/>
           <w:sz w:val="20"/>
           <w:szCs w:val="20"/>
-        </w:rPr>
-      </w:pPr>
-      <w:r>
-        <w:rPr>
-          <w:rFonts w:asciiTheme="majorBidi" w:hAnsiTheme="majorBidi" w:cstheme="majorBidi"/>
-          <w:sz w:val="20"/>
-          <w:szCs w:val="20"/>
+          <w:highlight w:val="red"/>
+        </w:rPr>
+      </w:pPr>
+      <w:r>
+        <w:rPr>
+          <w:rFonts w:asciiTheme="majorBidi" w:hAnsiTheme="majorBidi" w:cstheme="majorBidi"/>
+          <w:sz w:val="20"/>
+          <w:szCs w:val="20"/>
+          <w:highlight w:val="red"/>
         </w:rPr>
         <w:t xml:space="preserve">The position of the sample focusing is represented by z% which is equal to the ratio of the distance z0 from the inlet and the channel length L. It is not a percentage. It should be noted that z% must be a function of assumed channel geometry and focusing flow rates. Therefore, for given focusing flow rates, one would expect z% for an assumed classical rectangular channel without triangular </w:t>
       </w:r>
@@ -983,6 +969,7 @@
           <w:rFonts w:asciiTheme="majorBidi" w:hAnsiTheme="majorBidi" w:cstheme="majorBidi"/>
           <w:sz w:val="20"/>
           <w:szCs w:val="20"/>
+          <w:highlight w:val="red"/>
         </w:rPr>
         <w:t>endpieces</w:t>
       </w:r>
@@ -992,6 +979,7 @@
           <w:rFonts w:asciiTheme="majorBidi" w:hAnsiTheme="majorBidi" w:cstheme="majorBidi"/>
           <w:sz w:val="20"/>
           <w:szCs w:val="20"/>
+          <w:highlight w:val="red"/>
         </w:rPr>
         <w:t xml:space="preserve"> to be a little different to z% for a trapezoidal channel with triangular </w:t>
       </w:r>
@@ -1001,6 +989,7 @@
           <w:rFonts w:asciiTheme="majorBidi" w:hAnsiTheme="majorBidi" w:cstheme="majorBidi"/>
           <w:sz w:val="20"/>
           <w:szCs w:val="20"/>
+          <w:highlight w:val="red"/>
         </w:rPr>
         <w:t>endpieces</w:t>
       </w:r>
@@ -1010,6 +999,7 @@
           <w:rFonts w:asciiTheme="majorBidi" w:hAnsiTheme="majorBidi" w:cstheme="majorBidi"/>
           <w:sz w:val="20"/>
           <w:szCs w:val="20"/>
+          <w:highlight w:val="red"/>
         </w:rPr>
         <w:t>. All were assumed to be 12%, or 0.12. The same value of 12% was assumed for the experimental results taken from the literature. It is not explained in the manuscript how the z% is calculated. This should be included. It should also be confirmed that the literature results were also obtained for a z% of 12%.</w:t>
       </w:r>
@@ -1025,27 +1015,30 @@
           <w:rFonts w:asciiTheme="majorBidi" w:hAnsiTheme="majorBidi" w:cstheme="majorBidi"/>
           <w:sz w:val="20"/>
           <w:szCs w:val="20"/>
-        </w:rPr>
-      </w:pPr>
-    </w:p>
-    <w:p>
-      <w:pPr>
-        <w:autoSpaceDE w:val="0"/>
-        <w:autoSpaceDN w:val="0"/>
-        <w:adjustRightInd w:val="0"/>
-        <w:spacing w:after="0" w:line="240" w:lineRule="auto"/>
-        <w:jc w:val="both"/>
-        <w:rPr>
-          <w:rFonts w:asciiTheme="majorBidi" w:hAnsiTheme="majorBidi" w:cstheme="majorBidi"/>
-          <w:sz w:val="24"/>
-          <w:szCs w:val="24"/>
-        </w:rPr>
-      </w:pPr>
-      <w:r>
-        <w:rPr>
-          <w:rFonts w:asciiTheme="majorBidi" w:hAnsiTheme="majorBidi" w:cstheme="majorBidi"/>
-          <w:sz w:val="24"/>
-          <w:szCs w:val="24"/>
+          <w:highlight w:val="red"/>
+        </w:rPr>
+      </w:pPr>
+    </w:p>
+    <w:p>
+      <w:pPr>
+        <w:autoSpaceDE w:val="0"/>
+        <w:autoSpaceDN w:val="0"/>
+        <w:adjustRightInd w:val="0"/>
+        <w:spacing w:after="0" w:line="240" w:lineRule="auto"/>
+        <w:jc w:val="both"/>
+        <w:rPr>
+          <w:rFonts w:asciiTheme="majorBidi" w:hAnsiTheme="majorBidi" w:cstheme="majorBidi"/>
+          <w:sz w:val="24"/>
+          <w:szCs w:val="24"/>
+          <w:highlight w:val="red"/>
+        </w:rPr>
+      </w:pPr>
+      <w:r>
+        <w:rPr>
+          <w:rFonts w:asciiTheme="majorBidi" w:hAnsiTheme="majorBidi" w:cstheme="majorBidi"/>
+          <w:sz w:val="24"/>
+          <w:szCs w:val="24"/>
+          <w:highlight w:val="red"/>
         </w:rPr>
         <w:t xml:space="preserve">For our measurements z% was simply </w:t>
       </w:r>
@@ -1054,6 +1047,7 @@
           <w:rFonts w:asciiTheme="majorBidi" w:hAnsiTheme="majorBidi" w:cstheme="majorBidi"/>
           <w:sz w:val="24"/>
           <w:szCs w:val="24"/>
+          <w:highlight w:val="red"/>
         </w:rPr>
         <w:t>set in the measurement software</w:t>
       </w:r>
@@ -1062,6 +1056,7 @@
           <w:rFonts w:asciiTheme="majorBidi" w:hAnsiTheme="majorBidi" w:cstheme="majorBidi"/>
           <w:sz w:val="24"/>
           <w:szCs w:val="24"/>
+          <w:highlight w:val="red"/>
         </w:rPr>
         <w:t xml:space="preserve"> of our devices</w:t>
       </w:r>
@@ -1070,6 +1065,7 @@
           <w:rFonts w:asciiTheme="majorBidi" w:hAnsiTheme="majorBidi" w:cstheme="majorBidi"/>
           <w:sz w:val="24"/>
           <w:szCs w:val="24"/>
+          <w:highlight w:val="red"/>
         </w:rPr>
         <w:t xml:space="preserve"> and </w:t>
       </w:r>
@@ -1078,6 +1074,7 @@
           <w:rFonts w:asciiTheme="majorBidi" w:hAnsiTheme="majorBidi" w:cstheme="majorBidi"/>
           <w:sz w:val="24"/>
           <w:szCs w:val="24"/>
+          <w:highlight w:val="red"/>
         </w:rPr>
         <w:t xml:space="preserve">taken. </w:t>
       </w:r>
@@ -1086,6 +1083,7 @@
           <w:rFonts w:asciiTheme="majorBidi" w:hAnsiTheme="majorBidi" w:cstheme="majorBidi"/>
           <w:sz w:val="24"/>
           <w:szCs w:val="24"/>
+          <w:highlight w:val="red"/>
         </w:rPr>
         <w:t>Indeed, the Wyatt</w:t>
       </w:r>
@@ -1094,6 +1092,7 @@
           <w:rFonts w:asciiTheme="majorBidi" w:hAnsiTheme="majorBidi" w:cstheme="majorBidi"/>
           <w:sz w:val="24"/>
           <w:szCs w:val="24"/>
+          <w:highlight w:val="red"/>
         </w:rPr>
         <w:t xml:space="preserve"> Eclipse</w:t>
       </w:r>
@@ -1102,6 +1101,7 @@
           <w:rFonts w:asciiTheme="majorBidi" w:hAnsiTheme="majorBidi" w:cstheme="majorBidi"/>
           <w:sz w:val="24"/>
           <w:szCs w:val="24"/>
+          <w:highlight w:val="red"/>
         </w:rPr>
         <w:t xml:space="preserve"> control software designates the focus position as a percentage of the total channel length, which already has been passed.</w:t>
       </w:r>
@@ -1110,6 +1110,7 @@
           <w:rFonts w:asciiTheme="majorBidi" w:hAnsiTheme="majorBidi" w:cstheme="majorBidi"/>
           <w:sz w:val="24"/>
           <w:szCs w:val="24"/>
+          <w:highlight w:val="red"/>
         </w:rPr>
         <w:t xml:space="preserve"> Here, also the</w:t>
       </w:r>
@@ -1118,6 +1119,7 @@
           <w:rFonts w:asciiTheme="majorBidi" w:hAnsiTheme="majorBidi" w:cstheme="majorBidi"/>
           <w:sz w:val="24"/>
           <w:szCs w:val="24"/>
+          <w:highlight w:val="red"/>
         </w:rPr>
         <w:t xml:space="preserve"> differences in channel shapes are considered for the focus position.</w:t>
       </w:r>
@@ -1141,7 +1143,7 @@
           <w:rFonts w:asciiTheme="majorBidi" w:hAnsiTheme="majorBidi" w:cstheme="majorBidi"/>
           <w:sz w:val="24"/>
           <w:szCs w:val="24"/>
-          <w:highlight w:val="yellow"/>
+          <w:highlight w:val="red"/>
         </w:rPr>
         <w:lastRenderedPageBreak/>
         <w:t>Unfortunately, this value</w:t>
@@ -1151,10 +1153,75 @@
           <w:rFonts w:asciiTheme="majorBidi" w:hAnsiTheme="majorBidi" w:cstheme="majorBidi"/>
           <w:sz w:val="24"/>
           <w:szCs w:val="24"/>
+          <w:highlight w:val="red"/>
+        </w:rPr>
+        <w:t xml:space="preserve"> was not given explicitly together with the applied literature data.</w:t>
+      </w:r>
+      <w:r>
+        <w:rPr>
+          <w:rFonts w:asciiTheme="majorBidi" w:hAnsiTheme="majorBidi" w:cstheme="majorBidi"/>
+          <w:sz w:val="24"/>
+          <w:szCs w:val="24"/>
+          <w:highlight w:val="red"/>
+        </w:rPr>
+        <w:t xml:space="preserve"> For this reason, our value 12 % had to be taken as an assumption</w:t>
+      </w:r>
+      <w:r>
+        <w:rPr>
+          <w:rFonts w:asciiTheme="majorBidi" w:hAnsiTheme="majorBidi" w:cstheme="majorBidi"/>
+          <w:sz w:val="24"/>
+          <w:szCs w:val="24"/>
+          <w:highlight w:val="red"/>
+        </w:rPr>
+        <w:t>.</w:t>
+      </w:r>
+      <w:r>
+        <w:rPr>
+          <w:rFonts w:asciiTheme="majorBidi" w:hAnsiTheme="majorBidi" w:cstheme="majorBidi"/>
+          <w:sz w:val="24"/>
+          <w:szCs w:val="24"/>
+          <w:highlight w:val="red"/>
+        </w:rPr>
+        <w:t xml:space="preserve"> Also, we did not find enough information to reconstruct the exact focus po</w:t>
+      </w:r>
+      <w:r>
+        <w:rPr>
+          <w:rFonts w:asciiTheme="majorBidi" w:hAnsiTheme="majorBidi" w:cstheme="majorBidi"/>
+          <w:sz w:val="24"/>
+          <w:szCs w:val="24"/>
+          <w:highlight w:val="red"/>
+        </w:rPr>
+        <w:t>sition from the literature data.</w:t>
+      </w:r>
+      <w:r>
+        <w:rPr>
+          <w:rFonts w:asciiTheme="majorBidi" w:hAnsiTheme="majorBidi" w:cstheme="majorBidi"/>
+          <w:sz w:val="24"/>
+          <w:szCs w:val="24"/>
+          <w:highlight w:val="red"/>
+        </w:rPr>
+        <w:t xml:space="preserve"> This information was already given in </w:t>
+      </w:r>
+      <w:r>
+        <w:rPr>
+          <w:rFonts w:asciiTheme="majorBidi" w:hAnsiTheme="majorBidi" w:cstheme="majorBidi"/>
+          <w:sz w:val="24"/>
+          <w:szCs w:val="24"/>
+          <w:highlight w:val="red"/>
+        </w:rPr>
+        <w:t xml:space="preserve">our first submission, therefore, no changes had to be made. In the revised version, the information is given in line </w:t>
+      </w:r>
+      <w:proofErr w:type="spellStart"/>
+      <w:r>
+        <w:rPr>
+          <w:rFonts w:asciiTheme="majorBidi" w:hAnsiTheme="majorBidi" w:cstheme="majorBidi"/>
+          <w:sz w:val="24"/>
+          <w:szCs w:val="24"/>
           <w:highlight w:val="yellow"/>
         </w:rPr>
-        <w:t xml:space="preserve"> was not given explicitly together with the applied literature data.</w:t>
-      </w:r>
+        <w:t>xxxxxx</w:t>
+      </w:r>
+      <w:proofErr w:type="spellEnd"/>
       <w:r>
         <w:rPr>
           <w:rFonts w:asciiTheme="majorBidi" w:hAnsiTheme="majorBidi" w:cstheme="majorBidi"/>
@@ -1162,102 +1229,28 @@
           <w:szCs w:val="24"/>
           <w:highlight w:val="yellow"/>
         </w:rPr>
-        <w:t xml:space="preserve"> For this r</w:t>
-      </w:r>
-      <w:r>
-        <w:rPr>
-          <w:rFonts w:asciiTheme="majorBidi" w:hAnsiTheme="majorBidi" w:cstheme="majorBidi"/>
-          <w:sz w:val="24"/>
-          <w:szCs w:val="24"/>
-          <w:highlight w:val="yellow"/>
-        </w:rPr>
-        <w:t>eason, our value 12 % had to be taken as an assumption</w:t>
-      </w:r>
-      <w:r>
-        <w:rPr>
-          <w:rFonts w:asciiTheme="majorBidi" w:hAnsiTheme="majorBidi" w:cstheme="majorBidi"/>
-          <w:sz w:val="24"/>
-          <w:szCs w:val="24"/>
-          <w:highlight w:val="yellow"/>
-        </w:rPr>
         <w:t>.</w:t>
       </w:r>
-      <w:r>
-        <w:rPr>
-          <w:rFonts w:asciiTheme="majorBidi" w:hAnsiTheme="majorBidi" w:cstheme="majorBidi"/>
-          <w:sz w:val="24"/>
-          <w:szCs w:val="24"/>
-          <w:highlight w:val="yellow"/>
-        </w:rPr>
-        <w:t xml:space="preserve"> Also, we did not find enough information to reconstruct the exact focus po</w:t>
-      </w:r>
-      <w:r>
-        <w:rPr>
-          <w:rFonts w:asciiTheme="majorBidi" w:hAnsiTheme="majorBidi" w:cstheme="majorBidi"/>
-          <w:sz w:val="24"/>
-          <w:szCs w:val="24"/>
-          <w:highlight w:val="yellow"/>
-        </w:rPr>
-        <w:t>sition from the literature data.</w:t>
-      </w:r>
-      <w:r>
-        <w:rPr>
-          <w:rFonts w:asciiTheme="majorBidi" w:hAnsiTheme="majorBidi" w:cstheme="majorBidi"/>
-          <w:sz w:val="24"/>
-          <w:szCs w:val="24"/>
-          <w:highlight w:val="yellow"/>
-        </w:rPr>
-        <w:t xml:space="preserve"> This information was already given in </w:t>
-      </w:r>
-      <w:r>
-        <w:rPr>
-          <w:rFonts w:asciiTheme="majorBidi" w:hAnsiTheme="majorBidi" w:cstheme="majorBidi"/>
-          <w:sz w:val="24"/>
-          <w:szCs w:val="24"/>
-          <w:highlight w:val="yellow"/>
-        </w:rPr>
-        <w:t xml:space="preserve">our first submission, therefore, no changes had to be made. In the revised version, the information is given in line </w:t>
-      </w:r>
-      <w:proofErr w:type="spellStart"/>
-      <w:r>
-        <w:rPr>
-          <w:rFonts w:asciiTheme="majorBidi" w:hAnsiTheme="majorBidi" w:cstheme="majorBidi"/>
-          <w:sz w:val="24"/>
-          <w:szCs w:val="24"/>
-          <w:highlight w:val="yellow"/>
-        </w:rPr>
-        <w:t>xxxxxx</w:t>
-      </w:r>
-      <w:proofErr w:type="spellEnd"/>
-      <w:r>
-        <w:rPr>
-          <w:rFonts w:asciiTheme="majorBidi" w:hAnsiTheme="majorBidi" w:cstheme="majorBidi"/>
-          <w:sz w:val="24"/>
-          <w:szCs w:val="24"/>
-          <w:highlight w:val="yellow"/>
-        </w:rPr>
-        <w:t>.</w:t>
-      </w:r>
-    </w:p>
-    <w:p>
-      <w:pPr>
-        <w:autoSpaceDE w:val="0"/>
-        <w:autoSpaceDN w:val="0"/>
-        <w:adjustRightInd w:val="0"/>
-        <w:spacing w:after="0" w:line="240" w:lineRule="auto"/>
-        <w:jc w:val="both"/>
-        <w:rPr>
-          <w:rFonts w:asciiTheme="majorBidi" w:hAnsiTheme="majorBidi" w:cstheme="majorBidi"/>
-          <w:sz w:val="24"/>
-          <w:szCs w:val="24"/>
-        </w:rPr>
-      </w:pPr>
-      <w:r>
-        <w:rPr>
-          <w:rFonts w:asciiTheme="majorBidi" w:hAnsiTheme="majorBidi" w:cstheme="majorBidi"/>
-          <w:sz w:val="24"/>
-          <w:szCs w:val="24"/>
-          <w:highlight w:val="yellow"/>
+    </w:p>
+    <w:p>
+      <w:pPr>
+        <w:autoSpaceDE w:val="0"/>
+        <w:autoSpaceDN w:val="0"/>
+        <w:adjustRightInd w:val="0"/>
+        <w:spacing w:after="0" w:line="240" w:lineRule="auto"/>
+        <w:jc w:val="both"/>
+        <w:rPr>
+          <w:rFonts w:asciiTheme="majorBidi" w:hAnsiTheme="majorBidi" w:cstheme="majorBidi"/>
+          <w:sz w:val="24"/>
+          <w:szCs w:val="24"/>
+        </w:rPr>
+      </w:pPr>
+      <w:r>
+        <w:rPr>
+          <w:rFonts w:asciiTheme="majorBidi" w:hAnsiTheme="majorBidi" w:cstheme="majorBidi"/>
+          <w:sz w:val="24"/>
+          <w:szCs w:val="24"/>
+          <w:highlight w:val="red"/>
         </w:rPr>
         <w:t>We stated in our revision that this might be an additional error source.</w:t>
       </w:r>
@@ -1266,34 +1259,16 @@
           <w:rFonts w:asciiTheme="majorBidi" w:hAnsiTheme="majorBidi" w:cstheme="majorBidi"/>
           <w:sz w:val="24"/>
           <w:szCs w:val="24"/>
-          <w:highlight w:val="yellow"/>
-        </w:rPr>
-        <w:t xml:space="preserve"> However, in the revised version, we included </w:t>
-      </w:r>
-      <w:r>
-        <w:rPr>
-          <w:rFonts w:asciiTheme="majorBidi" w:hAnsiTheme="majorBidi" w:cstheme="majorBidi"/>
-          <w:sz w:val="24"/>
-          <w:szCs w:val="24"/>
-          <w:highlight w:val="yellow"/>
-        </w:rPr>
-        <w:t>an additional analysis for the respective</w:t>
-      </w:r>
-      <w:r>
-        <w:rPr>
-          <w:rFonts w:asciiTheme="majorBidi" w:hAnsiTheme="majorBidi" w:cstheme="majorBidi"/>
-          <w:sz w:val="24"/>
-          <w:szCs w:val="24"/>
-          <w:highlight w:val="yellow"/>
-        </w:rPr>
-        <w:t xml:space="preserve"> literature</w:t>
-      </w:r>
-      <w:r>
-        <w:rPr>
-          <w:rFonts w:asciiTheme="majorBidi" w:hAnsiTheme="majorBidi" w:cstheme="majorBidi"/>
-          <w:sz w:val="24"/>
-          <w:szCs w:val="24"/>
-          <w:highlight w:val="yellow"/>
+          <w:highlight w:val="red"/>
+        </w:rPr>
+        <w:t xml:space="preserve"> However, in the revised version, we included an additional analysis for the respective literature</w:t>
+      </w:r>
+      <w:r>
+        <w:rPr>
+          <w:rFonts w:asciiTheme="majorBidi" w:hAnsiTheme="majorBidi" w:cstheme="majorBidi"/>
+          <w:sz w:val="24"/>
+          <w:szCs w:val="24"/>
+          <w:highlight w:val="red"/>
         </w:rPr>
         <w:t xml:space="preserve"> data </w:t>
       </w:r>
@@ -1302,7 +1277,7 @@
           <w:rFonts w:asciiTheme="majorBidi" w:hAnsiTheme="majorBidi" w:cstheme="majorBidi"/>
           <w:sz w:val="24"/>
           <w:szCs w:val="24"/>
-          <w:highlight w:val="yellow"/>
+          <w:highlight w:val="red"/>
         </w:rPr>
         <w:t xml:space="preserve">at deviating values at 9% and 15 % </w:t>
       </w:r>
@@ -1311,7 +1286,7 @@
           <w:rFonts w:asciiTheme="majorBidi" w:hAnsiTheme="majorBidi" w:cstheme="majorBidi"/>
           <w:sz w:val="24"/>
           <w:szCs w:val="24"/>
-          <w:highlight w:val="yellow"/>
+          <w:highlight w:val="red"/>
         </w:rPr>
         <w:t>in order to show that</w:t>
       </w:r>
@@ -1320,7 +1295,7 @@
           <w:rFonts w:asciiTheme="majorBidi" w:hAnsiTheme="majorBidi" w:cstheme="majorBidi"/>
           <w:sz w:val="24"/>
           <w:szCs w:val="24"/>
-          <w:highlight w:val="yellow"/>
+          <w:highlight w:val="red"/>
         </w:rPr>
         <w:t xml:space="preserve"> a possible deviation does not </w:t>
       </w:r>
@@ -1329,7 +1304,7 @@
           <w:rFonts w:asciiTheme="majorBidi" w:hAnsiTheme="majorBidi" w:cstheme="majorBidi"/>
           <w:sz w:val="24"/>
           <w:szCs w:val="24"/>
-          <w:highlight w:val="yellow"/>
+          <w:highlight w:val="red"/>
         </w:rPr>
         <w:t xml:space="preserve">the </w:t>
       </w:r>
@@ -1338,7 +1313,7 @@
           <w:rFonts w:asciiTheme="majorBidi" w:hAnsiTheme="majorBidi" w:cstheme="majorBidi"/>
           <w:sz w:val="24"/>
           <w:szCs w:val="24"/>
-          <w:highlight w:val="yellow"/>
+          <w:highlight w:val="red"/>
         </w:rPr>
         <w:t>impair</w:t>
       </w:r>
@@ -1347,7 +1322,7 @@
           <w:rFonts w:asciiTheme="majorBidi" w:hAnsiTheme="majorBidi" w:cstheme="majorBidi"/>
           <w:sz w:val="24"/>
           <w:szCs w:val="24"/>
-          <w:highlight w:val="yellow"/>
+          <w:highlight w:val="red"/>
         </w:rPr>
         <w:t xml:space="preserve"> our findings. As we stated, we could expand the functionalit</w:t>
       </w:r>
@@ -1356,25 +1331,16 @@
           <w:rFonts w:asciiTheme="majorBidi" w:hAnsiTheme="majorBidi" w:cstheme="majorBidi"/>
           <w:sz w:val="24"/>
           <w:szCs w:val="24"/>
-          <w:highlight w:val="yellow"/>
-        </w:rPr>
-        <w:t xml:space="preserve">y of our software in the future; still, then the respective flow parameters have to be given order to reconstruct the exact focus position according to Wang </w:t>
-      </w:r>
-      <w:r>
-        <w:rPr>
-          <w:rFonts w:asciiTheme="majorBidi" w:hAnsiTheme="majorBidi" w:cstheme="majorBidi"/>
-          <w:sz w:val="24"/>
-          <w:szCs w:val="24"/>
-          <w:highlight w:val="yellow"/>
-        </w:rPr>
-        <w:t>et al, 2018</w:t>
-      </w:r>
-      <w:r>
-        <w:rPr>
-          <w:rFonts w:asciiTheme="majorBidi" w:hAnsiTheme="majorBidi" w:cstheme="majorBidi"/>
-          <w:sz w:val="24"/>
-          <w:szCs w:val="24"/>
-          <w:highlight w:val="yellow"/>
+          <w:highlight w:val="red"/>
+        </w:rPr>
+        <w:t>y of our software in the future; still, then the respective flow parameters have to be given order to reconstruct the exact focus position according to Wang et al, 2018</w:t>
+      </w:r>
+      <w:r>
+        <w:rPr>
+          <w:rFonts w:asciiTheme="majorBidi" w:hAnsiTheme="majorBidi" w:cstheme="majorBidi"/>
+          <w:sz w:val="24"/>
+          <w:szCs w:val="24"/>
+          <w:highlight w:val="red"/>
         </w:rPr>
         <w:t>.</w:t>
       </w:r>
@@ -2473,15 +2439,15 @@
           <w:rFonts w:asciiTheme="majorBidi" w:hAnsiTheme="majorBidi" w:cstheme="majorBidi"/>
           <w:sz w:val="20"/>
           <w:szCs w:val="20"/>
-          <w:highlight w:val="yellow"/>
-        </w:rPr>
-      </w:pPr>
-      <w:r>
-        <w:rPr>
-          <w:rFonts w:asciiTheme="majorBidi" w:hAnsiTheme="majorBidi" w:cstheme="majorBidi"/>
-          <w:sz w:val="20"/>
-          <w:szCs w:val="20"/>
-          <w:highlight w:val="yellow"/>
+          <w:highlight w:val="green"/>
+        </w:rPr>
+      </w:pPr>
+      <w:r>
+        <w:rPr>
+          <w:rFonts w:asciiTheme="majorBidi" w:hAnsiTheme="majorBidi" w:cstheme="majorBidi"/>
+          <w:sz w:val="20"/>
+          <w:szCs w:val="20"/>
+          <w:highlight w:val="green"/>
         </w:rPr>
         <w:t xml:space="preserve">Line 87: The dimensions of the channel: L1, L2, L3, b0, </w:t>
       </w:r>
@@ -2491,7 +2457,7 @@
           <w:rFonts w:asciiTheme="majorBidi" w:hAnsiTheme="majorBidi" w:cstheme="majorBidi"/>
           <w:sz w:val="20"/>
           <w:szCs w:val="20"/>
-          <w:highlight w:val="yellow"/>
+          <w:highlight w:val="green"/>
         </w:rPr>
         <w:t>bL</w:t>
       </w:r>
@@ -2501,7 +2467,7 @@
           <w:rFonts w:asciiTheme="majorBidi" w:hAnsiTheme="majorBidi" w:cstheme="majorBidi"/>
           <w:sz w:val="20"/>
           <w:szCs w:val="20"/>
-          <w:highlight w:val="yellow"/>
+          <w:highlight w:val="green"/>
         </w:rPr>
         <w:t xml:space="preserve"> are better illustrated in Fig. S.1 of the supplementary information than in Fig. 1. The lower section of Fig. 1 also perpetuates an incorrect model of submicron particle distribution across channel thickness. All particles sizes have exponential distributions next to the membrane. The smaller particles are not driven away from the membrane.</w:t>
       </w:r>
@@ -2518,35 +2484,150 @@
           <w:rFonts w:asciiTheme="majorBidi" w:hAnsiTheme="majorBidi" w:cstheme="majorBidi"/>
           <w:sz w:val="20"/>
           <w:szCs w:val="20"/>
-          <w:highlight w:val="yellow"/>
-        </w:rPr>
-      </w:pPr>
-    </w:p>
-    <w:p>
-      <w:pPr>
-        <w:autoSpaceDE w:val="0"/>
-        <w:autoSpaceDN w:val="0"/>
-        <w:adjustRightInd w:val="0"/>
-        <w:spacing w:after="0" w:line="240" w:lineRule="auto"/>
-        <w:jc w:val="both"/>
-        <w:rPr>
-          <w:rFonts w:asciiTheme="majorBidi" w:hAnsiTheme="majorBidi" w:cstheme="majorBidi"/>
-          <w:sz w:val="24"/>
-          <w:szCs w:val="24"/>
-          <w:highlight w:val="yellow"/>
-        </w:rPr>
-      </w:pPr>
-      <w:proofErr w:type="spellStart"/>
-      <w:r>
-        <w:rPr>
-          <w:rFonts w:asciiTheme="majorBidi" w:hAnsiTheme="majorBidi" w:cstheme="majorBidi"/>
-          <w:sz w:val="24"/>
-          <w:szCs w:val="24"/>
-          <w:highlight w:val="yellow"/>
-        </w:rPr>
-        <w:t>zxzzzzzz</w:t>
-      </w:r>
-      <w:proofErr w:type="spellEnd"/>
+          <w:highlight w:val="green"/>
+        </w:rPr>
+      </w:pPr>
+    </w:p>
+    <w:p>
+      <w:pPr>
+        <w:autoSpaceDE w:val="0"/>
+        <w:autoSpaceDN w:val="0"/>
+        <w:adjustRightInd w:val="0"/>
+        <w:spacing w:after="0" w:line="240" w:lineRule="auto"/>
+        <w:jc w:val="both"/>
+        <w:rPr>
+          <w:rFonts w:asciiTheme="majorBidi" w:hAnsiTheme="majorBidi" w:cstheme="majorBidi"/>
+          <w:sz w:val="24"/>
+          <w:szCs w:val="24"/>
+          <w:highlight w:val="green"/>
+        </w:rPr>
+      </w:pPr>
+      <w:r>
+        <w:rPr>
+          <w:rFonts w:asciiTheme="majorBidi" w:hAnsiTheme="majorBidi" w:cstheme="majorBidi"/>
+          <w:sz w:val="24"/>
+          <w:szCs w:val="24"/>
+          <w:highlight w:val="green"/>
+        </w:rPr>
+        <w:t xml:space="preserve">We adapted the image slightly. Now the particle distribution has at least a visible maximum </w:t>
+      </w:r>
+      <w:r>
+        <w:rPr>
+          <w:rFonts w:asciiTheme="majorBidi" w:hAnsiTheme="majorBidi" w:cstheme="majorBidi"/>
+          <w:sz w:val="24"/>
+          <w:szCs w:val="24"/>
+          <w:highlight w:val="green"/>
+        </w:rPr>
+        <w:t>at the bottom.</w:t>
+      </w:r>
+      <w:r>
+        <w:rPr>
+          <w:rFonts w:asciiTheme="majorBidi" w:hAnsiTheme="majorBidi" w:cstheme="majorBidi"/>
+          <w:sz w:val="24"/>
+          <w:szCs w:val="24"/>
+          <w:highlight w:val="green"/>
+        </w:rPr>
+        <w:t xml:space="preserve"> Indeed, modelling an exact </w:t>
+      </w:r>
+      <w:r>
+        <w:rPr>
+          <w:rFonts w:asciiTheme="majorBidi" w:hAnsiTheme="majorBidi" w:cstheme="majorBidi"/>
+          <w:sz w:val="24"/>
+          <w:szCs w:val="24"/>
+          <w:highlight w:val="green"/>
+        </w:rPr>
+        <w:t xml:space="preserve">exponential distribution by </w:t>
+      </w:r>
+      <w:r>
+        <w:rPr>
+          <w:rFonts w:asciiTheme="majorBidi" w:hAnsiTheme="majorBidi" w:cstheme="majorBidi"/>
+          <w:sz w:val="24"/>
+          <w:szCs w:val="24"/>
+          <w:highlight w:val="green"/>
+        </w:rPr>
+        <w:t>discrete particle</w:t>
+      </w:r>
+      <w:r>
+        <w:rPr>
+          <w:rFonts w:asciiTheme="majorBidi" w:hAnsiTheme="majorBidi" w:cstheme="majorBidi"/>
+          <w:sz w:val="24"/>
+          <w:szCs w:val="24"/>
+          <w:highlight w:val="green"/>
+        </w:rPr>
+        <w:t>s is graphically challenging</w:t>
+      </w:r>
+      <w:r>
+        <w:rPr>
+          <w:rFonts w:asciiTheme="majorBidi" w:hAnsiTheme="majorBidi" w:cstheme="majorBidi"/>
+          <w:sz w:val="24"/>
+          <w:szCs w:val="24"/>
+          <w:highlight w:val="green"/>
+        </w:rPr>
+        <w:t xml:space="preserve"> when its broadness should illustrate the average position of the particle in the channel as well. One might argue that in conventional presentatio</w:t>
+      </w:r>
+      <w:r>
+        <w:rPr>
+          <w:rFonts w:asciiTheme="majorBidi" w:hAnsiTheme="majorBidi" w:cstheme="majorBidi"/>
+          <w:sz w:val="24"/>
+          <w:szCs w:val="24"/>
+          <w:highlight w:val="green"/>
+        </w:rPr>
+        <w:t xml:space="preserve">ns the displayed particles with a distance to the membrane just represent </w:t>
+      </w:r>
+      <w:r>
+        <w:rPr>
+          <w:rFonts w:asciiTheme="majorBidi" w:hAnsiTheme="majorBidi" w:cstheme="majorBidi"/>
+          <w:sz w:val="24"/>
+          <w:szCs w:val="24"/>
+          <w:highlight w:val="green"/>
+        </w:rPr>
+        <w:t>their</w:t>
+      </w:r>
+      <w:r>
+        <w:rPr>
+          <w:rFonts w:asciiTheme="majorBidi" w:hAnsiTheme="majorBidi" w:cstheme="majorBidi"/>
+          <w:sz w:val="24"/>
+          <w:szCs w:val="24"/>
+          <w:highlight w:val="green"/>
+        </w:rPr>
+        <w:t xml:space="preserve"> average</w:t>
+      </w:r>
+      <w:r>
+        <w:rPr>
+          <w:rFonts w:asciiTheme="majorBidi" w:hAnsiTheme="majorBidi" w:cstheme="majorBidi"/>
+          <w:sz w:val="24"/>
+          <w:szCs w:val="24"/>
+          <w:highlight w:val="green"/>
+        </w:rPr>
+        <w:t xml:space="preserve"> position in order to illustrate the </w:t>
+      </w:r>
+      <w:r>
+        <w:rPr>
+          <w:rFonts w:asciiTheme="majorBidi" w:hAnsiTheme="majorBidi" w:cstheme="majorBidi"/>
+          <w:sz w:val="24"/>
+          <w:szCs w:val="24"/>
+          <w:highlight w:val="green"/>
+        </w:rPr>
+        <w:t xml:space="preserve">interaction of the individual particle with the respective zone of the parabolic flow distribution, </w:t>
+      </w:r>
+      <w:r>
+        <w:rPr>
+          <w:rFonts w:asciiTheme="majorBidi" w:hAnsiTheme="majorBidi" w:cstheme="majorBidi"/>
+          <w:sz w:val="24"/>
+          <w:szCs w:val="24"/>
+          <w:highlight w:val="green"/>
+        </w:rPr>
+        <w:t>not the correct</w:t>
+      </w:r>
+      <w:r>
+        <w:rPr>
+          <w:rFonts w:asciiTheme="majorBidi" w:hAnsiTheme="majorBidi" w:cstheme="majorBidi"/>
+          <w:sz w:val="24"/>
+          <w:szCs w:val="24"/>
+          <w:highlight w:val="green"/>
+        </w:rPr>
+        <w:t xml:space="preserve"> distribution due to thermodynamic circumstances.</w:t>
+      </w:r>
     </w:p>
     <w:p>
       <w:pPr>
@@ -2954,6 +3035,7 @@
           <w:szCs w:val="24"/>
           <w:highlight w:val="green"/>
         </w:rPr>
+        <w:lastRenderedPageBreak/>
         <w:t xml:space="preserve">The incorrect word “monotony” (a typical </w:t>
       </w:r>
       <w:proofErr w:type="spellStart"/>
@@ -3077,7 +3159,6 @@
           <w:szCs w:val="24"/>
           <w:highlight w:val="green"/>
         </w:rPr>
-        <w:lastRenderedPageBreak/>
         <w:t xml:space="preserve">Equation 6 was supposed to illustrate </w:t>
       </w:r>
       <w:r>
@@ -3272,16 +3353,26 @@
           <w:rFonts w:asciiTheme="majorBidi" w:hAnsiTheme="majorBidi" w:cstheme="majorBidi"/>
           <w:sz w:val="24"/>
           <w:szCs w:val="24"/>
-        </w:rPr>
-      </w:pPr>
-      <w:r>
-        <w:rPr>
-          <w:rFonts w:asciiTheme="majorBidi" w:hAnsiTheme="majorBidi" w:cstheme="majorBidi"/>
-          <w:sz w:val="24"/>
-          <w:szCs w:val="24"/>
-          <w:highlight w:val="green"/>
-        </w:rPr>
-        <w:t xml:space="preserve">The respective variable was defined and the comment on the </w:t>
+          <w:highlight w:val="green"/>
+        </w:rPr>
+      </w:pPr>
+      <w:r>
+        <w:rPr>
+          <w:rFonts w:asciiTheme="majorBidi" w:hAnsiTheme="majorBidi" w:cstheme="majorBidi"/>
+          <w:sz w:val="24"/>
+          <w:szCs w:val="24"/>
+          <w:highlight w:val="green"/>
+        </w:rPr>
+        <w:t>The respective variable was</w:t>
+      </w:r>
+      <w:r>
+        <w:rPr>
+          <w:rFonts w:asciiTheme="majorBidi" w:hAnsiTheme="majorBidi" w:cstheme="majorBidi"/>
+          <w:sz w:val="24"/>
+          <w:szCs w:val="24"/>
+          <w:highlight w:val="green"/>
+        </w:rPr>
+        <w:t xml:space="preserve"> defined and the comment on the </w:t>
       </w:r>
       <w:r>
         <w:rPr>
@@ -3313,6 +3404,7 @@
           <w:rFonts w:asciiTheme="majorBidi" w:hAnsiTheme="majorBidi" w:cstheme="majorBidi"/>
           <w:sz w:val="20"/>
           <w:szCs w:val="20"/>
+          <w:highlight w:val="green"/>
         </w:rPr>
       </w:pPr>
     </w:p>
@@ -3332,556 +3424,556 @@
           <w:rFonts w:asciiTheme="majorBidi" w:hAnsiTheme="majorBidi" w:cstheme="majorBidi"/>
           <w:sz w:val="20"/>
           <w:szCs w:val="20"/>
+          <w:highlight w:val="green"/>
+        </w:rPr>
+      </w:pPr>
+      <w:r>
+        <w:rPr>
+          <w:rFonts w:asciiTheme="majorBidi" w:hAnsiTheme="majorBidi" w:cstheme="majorBidi"/>
+          <w:sz w:val="20"/>
+          <w:szCs w:val="20"/>
+          <w:highlight w:val="green"/>
+        </w:rPr>
+        <w:t xml:space="preserve">Line 134: The equation should include z0 rather than z, and the b0 in this equation is not the b0 as defined earlier. It should represent the channel breadth extrapolated back to x = 0, not the breadth at L1. Also, AL is not defined (should be equal to the membrane area). The area Y is incorrectly defined in Section 3 Fig. S.1 of the supplementary information. It is correctly defined by </w:t>
+      </w:r>
+      <w:proofErr w:type="spellStart"/>
+      <w:r>
+        <w:rPr>
+          <w:rFonts w:asciiTheme="majorBidi" w:hAnsiTheme="majorBidi" w:cstheme="majorBidi"/>
+          <w:sz w:val="20"/>
+          <w:szCs w:val="20"/>
+          <w:highlight w:val="green"/>
+        </w:rPr>
+        <w:t>eq</w:t>
+      </w:r>
+      <w:proofErr w:type="spellEnd"/>
+      <w:r>
+        <w:rPr>
+          <w:rFonts w:asciiTheme="majorBidi" w:hAnsiTheme="majorBidi" w:cstheme="majorBidi"/>
+          <w:sz w:val="20"/>
+          <w:szCs w:val="20"/>
+          <w:highlight w:val="green"/>
+        </w:rPr>
+        <w:t xml:space="preserve"> S.3 where it corresponds to the area enclosed by the extrapolated channel walls from L1 back to x = 0, excluding the channel inlet </w:t>
+      </w:r>
+      <w:proofErr w:type="spellStart"/>
+      <w:r>
+        <w:rPr>
+          <w:rFonts w:asciiTheme="majorBidi" w:hAnsiTheme="majorBidi" w:cstheme="majorBidi"/>
+          <w:sz w:val="20"/>
+          <w:szCs w:val="20"/>
+          <w:highlight w:val="green"/>
+        </w:rPr>
+        <w:t>endpiece</w:t>
+      </w:r>
+      <w:proofErr w:type="spellEnd"/>
+      <w:r>
+        <w:rPr>
+          <w:rFonts w:asciiTheme="majorBidi" w:hAnsiTheme="majorBidi" w:cstheme="majorBidi"/>
+          <w:sz w:val="20"/>
+          <w:szCs w:val="20"/>
+          <w:highlight w:val="green"/>
+        </w:rPr>
+        <w:t xml:space="preserve">. The </w:t>
+      </w:r>
+      <w:proofErr w:type="spellStart"/>
+      <w:r>
+        <w:rPr>
+          <w:rFonts w:asciiTheme="majorBidi" w:hAnsiTheme="majorBidi" w:cstheme="majorBidi"/>
+          <w:sz w:val="20"/>
+          <w:szCs w:val="20"/>
+          <w:highlight w:val="green"/>
+        </w:rPr>
+        <w:t>bL</w:t>
+      </w:r>
+      <w:proofErr w:type="spellEnd"/>
+      <w:r>
+        <w:rPr>
+          <w:rFonts w:asciiTheme="majorBidi" w:hAnsiTheme="majorBidi" w:cstheme="majorBidi"/>
+          <w:sz w:val="20"/>
+          <w:szCs w:val="20"/>
+          <w:highlight w:val="green"/>
+        </w:rPr>
+        <w:t xml:space="preserve"> should also correspond to an extrapolated breadth, although this difference is less significant.</w:t>
+      </w:r>
+    </w:p>
+    <w:p>
+      <w:pPr>
+        <w:autoSpaceDE w:val="0"/>
+        <w:autoSpaceDN w:val="0"/>
+        <w:adjustRightInd w:val="0"/>
+        <w:spacing w:after="0" w:line="240" w:lineRule="auto"/>
+        <w:ind w:left="360"/>
+        <w:jc w:val="both"/>
+        <w:rPr>
+          <w:rFonts w:asciiTheme="majorBidi" w:hAnsiTheme="majorBidi" w:cstheme="majorBidi"/>
+          <w:sz w:val="20"/>
+          <w:szCs w:val="20"/>
+          <w:highlight w:val="green"/>
+        </w:rPr>
+      </w:pPr>
+    </w:p>
+    <w:p>
+      <w:pPr>
+        <w:autoSpaceDE w:val="0"/>
+        <w:autoSpaceDN w:val="0"/>
+        <w:adjustRightInd w:val="0"/>
+        <w:spacing w:after="0" w:line="240" w:lineRule="auto"/>
+        <w:ind w:left="360"/>
+        <w:jc w:val="both"/>
+        <w:rPr>
+          <w:rFonts w:asciiTheme="majorBidi" w:hAnsiTheme="majorBidi" w:cstheme="majorBidi"/>
+          <w:sz w:val="24"/>
+          <w:szCs w:val="24"/>
+          <w:highlight w:val="green"/>
+        </w:rPr>
+      </w:pPr>
+      <w:r>
+        <w:rPr>
+          <w:rFonts w:asciiTheme="majorBidi" w:hAnsiTheme="majorBidi" w:cstheme="majorBidi"/>
+          <w:sz w:val="24"/>
+          <w:szCs w:val="24"/>
+          <w:highlight w:val="green"/>
+        </w:rPr>
+        <w:t>The variables</w:t>
+      </w:r>
+      <w:r>
+        <w:rPr>
+          <w:rFonts w:asciiTheme="majorBidi" w:hAnsiTheme="majorBidi" w:cstheme="majorBidi"/>
+          <w:sz w:val="24"/>
+          <w:szCs w:val="24"/>
+          <w:highlight w:val="green"/>
+        </w:rPr>
+        <w:t xml:space="preserve"> were adapted according to the suggestions of the reviewers</w:t>
+      </w:r>
+      <w:r>
+        <w:rPr>
+          <w:rFonts w:asciiTheme="majorBidi" w:hAnsiTheme="majorBidi" w:cstheme="majorBidi"/>
+          <w:sz w:val="24"/>
+          <w:szCs w:val="24"/>
+          <w:highlight w:val="green"/>
+        </w:rPr>
+        <w:t xml:space="preserve">. </w:t>
+      </w:r>
+      <w:r>
+        <w:rPr>
+          <w:rFonts w:asciiTheme="majorBidi" w:hAnsiTheme="majorBidi" w:cstheme="majorBidi"/>
+          <w:sz w:val="24"/>
+          <w:szCs w:val="24"/>
+          <w:highlight w:val="green"/>
+        </w:rPr>
+        <w:t>C</w:t>
+      </w:r>
+      <w:r>
+        <w:rPr>
+          <w:rFonts w:asciiTheme="majorBidi" w:hAnsiTheme="majorBidi" w:cstheme="majorBidi"/>
+          <w:sz w:val="24"/>
+          <w:szCs w:val="24"/>
+          <w:highlight w:val="green"/>
+        </w:rPr>
+        <w:t xml:space="preserve">onsequently, we renamed </w:t>
+      </w:r>
+      <w:r>
+        <w:rPr>
+          <w:rFonts w:asciiTheme="majorBidi" w:hAnsiTheme="majorBidi" w:cstheme="majorBidi"/>
+          <w:sz w:val="24"/>
+          <w:szCs w:val="24"/>
+          <w:highlight w:val="green"/>
+        </w:rPr>
+        <w:t>the</w:t>
+      </w:r>
+      <w:r>
+        <w:rPr>
+          <w:rFonts w:asciiTheme="majorBidi" w:hAnsiTheme="majorBidi" w:cstheme="majorBidi"/>
+          <w:sz w:val="24"/>
+          <w:szCs w:val="24"/>
+          <w:highlight w:val="green"/>
+        </w:rPr>
+        <w:t xml:space="preserve"> used</w:t>
+      </w:r>
+      <w:r>
+        <w:rPr>
+          <w:rFonts w:asciiTheme="majorBidi" w:hAnsiTheme="majorBidi" w:cstheme="majorBidi"/>
+          <w:sz w:val="24"/>
+          <w:szCs w:val="24"/>
+          <w:highlight w:val="green"/>
+        </w:rPr>
+        <w:t xml:space="preserve"> channel breadt</w:t>
+      </w:r>
+      <w:r>
+        <w:rPr>
+          <w:rFonts w:asciiTheme="majorBidi" w:hAnsiTheme="majorBidi" w:cstheme="majorBidi"/>
+          <w:sz w:val="24"/>
+          <w:szCs w:val="24"/>
+          <w:highlight w:val="green"/>
+        </w:rPr>
+        <w:t>h</w:t>
+      </w:r>
+      <w:r>
+        <w:rPr>
+          <w:rFonts w:asciiTheme="majorBidi" w:hAnsiTheme="majorBidi" w:cstheme="majorBidi"/>
+          <w:sz w:val="24"/>
+          <w:szCs w:val="24"/>
+          <w:highlight w:val="green"/>
+        </w:rPr>
+        <w:t xml:space="preserve">s </w:t>
+      </w:r>
+      <w:r>
+        <w:rPr>
+          <w:rFonts w:asciiTheme="majorBidi" w:hAnsiTheme="majorBidi" w:cstheme="majorBidi"/>
+          <w:sz w:val="24"/>
+          <w:szCs w:val="24"/>
+          <w:highlight w:val="green"/>
+        </w:rPr>
+        <w:t xml:space="preserve">at b(x=L1) and b(x=L2) </w:t>
+      </w:r>
+      <w:r>
+        <w:rPr>
+          <w:rFonts w:asciiTheme="majorBidi" w:hAnsiTheme="majorBidi" w:cstheme="majorBidi"/>
+          <w:sz w:val="24"/>
+          <w:szCs w:val="24"/>
+          <w:highlight w:val="green"/>
+        </w:rPr>
+        <w:t>as b1 and b2</w:t>
+      </w:r>
+      <w:r>
+        <w:rPr>
+          <w:rFonts w:asciiTheme="majorBidi" w:hAnsiTheme="majorBidi" w:cstheme="majorBidi"/>
+          <w:sz w:val="24"/>
+          <w:szCs w:val="24"/>
+          <w:highlight w:val="green"/>
+        </w:rPr>
+        <w:t xml:space="preserve"> </w:t>
+      </w:r>
+      <w:proofErr w:type="spellStart"/>
+      <w:r>
+        <w:rPr>
+          <w:rFonts w:asciiTheme="majorBidi" w:hAnsiTheme="majorBidi" w:cstheme="majorBidi"/>
+          <w:sz w:val="24"/>
+          <w:szCs w:val="24"/>
+          <w:highlight w:val="green"/>
+        </w:rPr>
+        <w:t>througout</w:t>
+      </w:r>
+      <w:proofErr w:type="spellEnd"/>
+      <w:r>
+        <w:rPr>
+          <w:rFonts w:asciiTheme="majorBidi" w:hAnsiTheme="majorBidi" w:cstheme="majorBidi"/>
+          <w:sz w:val="24"/>
+          <w:szCs w:val="24"/>
+          <w:highlight w:val="green"/>
+        </w:rPr>
+        <w:t xml:space="preserve"> the manuscript </w:t>
+      </w:r>
+      <w:r>
+        <w:rPr>
+          <w:rFonts w:asciiTheme="majorBidi" w:hAnsiTheme="majorBidi" w:cstheme="majorBidi"/>
+          <w:sz w:val="24"/>
+          <w:szCs w:val="24"/>
+          <w:highlight w:val="green"/>
+        </w:rPr>
+        <w:t xml:space="preserve">and used b0 and </w:t>
+      </w:r>
+      <w:proofErr w:type="spellStart"/>
+      <w:r>
+        <w:rPr>
+          <w:rFonts w:asciiTheme="majorBidi" w:hAnsiTheme="majorBidi" w:cstheme="majorBidi"/>
+          <w:sz w:val="24"/>
+          <w:szCs w:val="24"/>
+          <w:highlight w:val="green"/>
+        </w:rPr>
+        <w:t>bL</w:t>
+      </w:r>
+      <w:proofErr w:type="spellEnd"/>
+      <w:r>
+        <w:rPr>
+          <w:rFonts w:asciiTheme="majorBidi" w:hAnsiTheme="majorBidi" w:cstheme="majorBidi"/>
+          <w:sz w:val="24"/>
+          <w:szCs w:val="24"/>
+          <w:highlight w:val="green"/>
+        </w:rPr>
+        <w:t xml:space="preserve"> correctly for their extrapolated counterparts. Indeed, as the reviewer already indicated, the numerical differences of b0 and b1</w:t>
+      </w:r>
+      <w:r>
+        <w:rPr>
+          <w:rFonts w:asciiTheme="majorBidi" w:hAnsiTheme="majorBidi" w:cstheme="majorBidi"/>
+          <w:sz w:val="24"/>
+          <w:szCs w:val="24"/>
+          <w:highlight w:val="green"/>
+        </w:rPr>
+        <w:t xml:space="preserve"> (</w:t>
+      </w:r>
+      <w:r>
+        <w:rPr>
+          <w:rFonts w:asciiTheme="majorBidi" w:hAnsiTheme="majorBidi" w:cstheme="majorBidi"/>
+          <w:sz w:val="24"/>
+          <w:szCs w:val="24"/>
+          <w:highlight w:val="green"/>
+        </w:rPr>
+        <w:t xml:space="preserve">b2 and </w:t>
+      </w:r>
+      <w:proofErr w:type="spellStart"/>
+      <w:r>
+        <w:rPr>
+          <w:rFonts w:asciiTheme="majorBidi" w:hAnsiTheme="majorBidi" w:cstheme="majorBidi"/>
+          <w:sz w:val="24"/>
+          <w:szCs w:val="24"/>
+          <w:highlight w:val="green"/>
+        </w:rPr>
+        <w:t>Bl</w:t>
+      </w:r>
+      <w:proofErr w:type="spellEnd"/>
+      <w:r>
+        <w:rPr>
+          <w:rFonts w:asciiTheme="majorBidi" w:hAnsiTheme="majorBidi" w:cstheme="majorBidi"/>
+          <w:sz w:val="24"/>
+          <w:szCs w:val="24"/>
+          <w:highlight w:val="green"/>
+        </w:rPr>
+        <w:t xml:space="preserve"> </w:t>
+      </w:r>
+      <w:r>
+        <w:rPr>
+          <w:rFonts w:asciiTheme="majorBidi" w:hAnsiTheme="majorBidi" w:cstheme="majorBidi"/>
+          <w:sz w:val="24"/>
+          <w:szCs w:val="24"/>
+          <w:highlight w:val="green"/>
+        </w:rPr>
+        <w:t>respectively</w:t>
+      </w:r>
+      <w:r>
+        <w:rPr>
+          <w:rFonts w:asciiTheme="majorBidi" w:hAnsiTheme="majorBidi" w:cstheme="majorBidi"/>
+          <w:sz w:val="24"/>
+          <w:szCs w:val="24"/>
+          <w:highlight w:val="green"/>
+        </w:rPr>
+        <w:t>) d</w:t>
+      </w:r>
+      <w:r>
+        <w:rPr>
+          <w:rFonts w:asciiTheme="majorBidi" w:hAnsiTheme="majorBidi" w:cstheme="majorBidi"/>
+          <w:sz w:val="24"/>
+          <w:szCs w:val="24"/>
+          <w:highlight w:val="green"/>
+        </w:rPr>
+        <w:t xml:space="preserve">id only differ on a </w:t>
+      </w:r>
+      <w:r>
+        <w:rPr>
+          <w:rFonts w:asciiTheme="majorBidi" w:hAnsiTheme="majorBidi" w:cstheme="majorBidi"/>
+          <w:sz w:val="24"/>
+          <w:szCs w:val="24"/>
+          <w:highlight w:val="green"/>
+        </w:rPr>
+        <w:t xml:space="preserve">minor </w:t>
+      </w:r>
+      <w:r>
+        <w:rPr>
+          <w:rFonts w:asciiTheme="majorBidi" w:hAnsiTheme="majorBidi" w:cstheme="majorBidi"/>
+          <w:sz w:val="24"/>
+          <w:szCs w:val="24"/>
+          <w:highlight w:val="green"/>
+        </w:rPr>
+        <w:t>s</w:t>
+      </w:r>
+      <w:r>
+        <w:rPr>
+          <w:rFonts w:asciiTheme="majorBidi" w:hAnsiTheme="majorBidi" w:cstheme="majorBidi"/>
+          <w:sz w:val="24"/>
+          <w:szCs w:val="24"/>
+          <w:highlight w:val="green"/>
+        </w:rPr>
+        <w:t>cale</w:t>
+      </w:r>
+      <w:r>
+        <w:rPr>
+          <w:rFonts w:asciiTheme="majorBidi" w:hAnsiTheme="majorBidi" w:cstheme="majorBidi"/>
+          <w:sz w:val="24"/>
+          <w:szCs w:val="24"/>
+          <w:highlight w:val="green"/>
+        </w:rPr>
+        <w:t>, therefore, these corrections, which only affect did not affect our over</w:t>
+      </w:r>
+      <w:r>
+        <w:rPr>
+          <w:rFonts w:asciiTheme="majorBidi" w:hAnsiTheme="majorBidi" w:cstheme="majorBidi"/>
+          <w:sz w:val="24"/>
+          <w:szCs w:val="24"/>
+          <w:highlight w:val="green"/>
+        </w:rPr>
+        <w:t>all result.</w:t>
+      </w:r>
+    </w:p>
+    <w:p>
+      <w:pPr>
+        <w:autoSpaceDE w:val="0"/>
+        <w:autoSpaceDN w:val="0"/>
+        <w:adjustRightInd w:val="0"/>
+        <w:spacing w:after="0" w:line="240" w:lineRule="auto"/>
+        <w:ind w:left="360"/>
+        <w:jc w:val="both"/>
+        <w:rPr>
+          <w:rFonts w:asciiTheme="majorBidi" w:hAnsiTheme="majorBidi" w:cstheme="majorBidi"/>
+          <w:sz w:val="24"/>
+          <w:szCs w:val="24"/>
+          <w:highlight w:val="green"/>
+        </w:rPr>
+      </w:pPr>
+      <w:r>
+        <w:rPr>
+          <w:rFonts w:asciiTheme="majorBidi" w:hAnsiTheme="majorBidi" w:cstheme="majorBidi"/>
+          <w:sz w:val="24"/>
+          <w:szCs w:val="24"/>
+          <w:highlight w:val="green"/>
+        </w:rPr>
+        <w:t>Indeed, one might see b0≈b1 and b2≈</w:t>
+      </w:r>
+      <w:proofErr w:type="gramStart"/>
+      <w:r>
+        <w:rPr>
+          <w:rFonts w:asciiTheme="majorBidi" w:hAnsiTheme="majorBidi" w:cstheme="majorBidi"/>
+          <w:sz w:val="24"/>
+          <w:szCs w:val="24"/>
+          <w:highlight w:val="green"/>
+        </w:rPr>
+        <w:t>bl  as</w:t>
+      </w:r>
+      <w:proofErr w:type="gramEnd"/>
+      <w:r>
+        <w:rPr>
+          <w:rFonts w:asciiTheme="majorBidi" w:hAnsiTheme="majorBidi" w:cstheme="majorBidi"/>
+          <w:sz w:val="24"/>
+          <w:szCs w:val="24"/>
+          <w:highlight w:val="green"/>
+        </w:rPr>
+        <w:t xml:space="preserve"> a tolerable approximation.</w:t>
+      </w:r>
+    </w:p>
+    <w:p>
+      <w:pPr>
+        <w:autoSpaceDE w:val="0"/>
+        <w:autoSpaceDN w:val="0"/>
+        <w:adjustRightInd w:val="0"/>
+        <w:spacing w:after="0" w:line="240" w:lineRule="auto"/>
+        <w:ind w:left="360"/>
+        <w:jc w:val="both"/>
+        <w:rPr>
+          <w:rFonts w:asciiTheme="majorBidi" w:hAnsiTheme="majorBidi" w:cstheme="majorBidi"/>
+          <w:sz w:val="24"/>
+          <w:szCs w:val="24"/>
           <w:highlight w:val="yellow"/>
         </w:rPr>
       </w:pPr>
       <w:r>
         <w:rPr>
           <w:rFonts w:asciiTheme="majorBidi" w:hAnsiTheme="majorBidi" w:cstheme="majorBidi"/>
-          <w:sz w:val="20"/>
-          <w:szCs w:val="20"/>
+          <w:sz w:val="24"/>
+          <w:szCs w:val="24"/>
+          <w:highlight w:val="green"/>
+        </w:rPr>
+        <w:t>However, o</w:t>
+      </w:r>
+      <w:r>
+        <w:rPr>
+          <w:rFonts w:asciiTheme="majorBidi" w:hAnsiTheme="majorBidi" w:cstheme="majorBidi"/>
+          <w:sz w:val="24"/>
+          <w:szCs w:val="24"/>
+          <w:highlight w:val="green"/>
+        </w:rPr>
+        <w:t xml:space="preserve">ur strict analytical approach was suited to use </w:t>
+      </w:r>
+      <w:r>
+        <w:rPr>
+          <w:rFonts w:asciiTheme="majorBidi" w:hAnsiTheme="majorBidi" w:cstheme="majorBidi"/>
+          <w:i/>
+          <w:sz w:val="24"/>
+          <w:szCs w:val="24"/>
+          <w:highlight w:val="green"/>
+        </w:rPr>
+        <w:t>E</w:t>
+      </w:r>
+      <w:r>
+        <w:rPr>
+          <w:rFonts w:asciiTheme="majorBidi" w:hAnsiTheme="majorBidi" w:cstheme="majorBidi"/>
+          <w:sz w:val="24"/>
+          <w:szCs w:val="24"/>
+          <w:highlight w:val="green"/>
+        </w:rPr>
+        <w:t>(</w:t>
+      </w:r>
+      <w:r>
+        <w:rPr>
+          <w:rFonts w:asciiTheme="majorBidi" w:hAnsiTheme="majorBidi" w:cstheme="majorBidi"/>
+          <w:i/>
+          <w:sz w:val="24"/>
+          <w:szCs w:val="24"/>
+          <w:highlight w:val="green"/>
+        </w:rPr>
+        <w:t>x</w:t>
+      </w:r>
+      <w:r>
+        <w:rPr>
+          <w:rFonts w:asciiTheme="majorBidi" w:hAnsiTheme="majorBidi" w:cstheme="majorBidi"/>
+          <w:sz w:val="24"/>
+          <w:szCs w:val="24"/>
+          <w:highlight w:val="green"/>
+        </w:rPr>
+        <w:t xml:space="preserve">) </w:t>
+      </w:r>
+      <w:r>
+        <w:rPr>
+          <w:rFonts w:asciiTheme="majorBidi" w:hAnsiTheme="majorBidi" w:cstheme="majorBidi"/>
+          <w:sz w:val="24"/>
+          <w:szCs w:val="24"/>
+          <w:highlight w:val="green"/>
+        </w:rPr>
+        <w:t>also to be used for the extrapolation easily.</w:t>
+      </w:r>
+      <w:r>
+        <w:rPr>
+          <w:rFonts w:asciiTheme="majorBidi" w:hAnsiTheme="majorBidi" w:cstheme="majorBidi"/>
+          <w:sz w:val="24"/>
+          <w:szCs w:val="24"/>
+          <w:highlight w:val="green"/>
+        </w:rPr>
+        <w:t xml:space="preserve"> The respective equations were </w:t>
+      </w:r>
+      <w:r>
+        <w:rPr>
+          <w:rFonts w:asciiTheme="majorBidi" w:hAnsiTheme="majorBidi" w:cstheme="majorBidi"/>
+          <w:sz w:val="24"/>
+          <w:szCs w:val="24"/>
+          <w:highlight w:val="green"/>
+        </w:rPr>
+        <w:t>added to th</w:t>
+      </w:r>
+      <w:r>
+        <w:rPr>
+          <w:rFonts w:asciiTheme="majorBidi" w:hAnsiTheme="majorBidi" w:cstheme="majorBidi"/>
+          <w:sz w:val="24"/>
+          <w:szCs w:val="24"/>
+          <w:highlight w:val="green"/>
+        </w:rPr>
+        <w:t>e supporting information and given in the</w:t>
+      </w:r>
+      <w:r>
+        <w:rPr>
+          <w:rFonts w:asciiTheme="majorBidi" w:hAnsiTheme="majorBidi" w:cstheme="majorBidi"/>
+          <w:sz w:val="24"/>
+          <w:szCs w:val="24"/>
+          <w:highlight w:val="green"/>
+        </w:rPr>
+        <w:t xml:space="preserve"> main paper.</w:t>
+      </w:r>
+      <w:r>
+        <w:rPr>
+          <w:rFonts w:asciiTheme="majorBidi" w:hAnsiTheme="majorBidi" w:cstheme="majorBidi"/>
+          <w:sz w:val="24"/>
+          <w:szCs w:val="24"/>
           <w:highlight w:val="yellow"/>
         </w:rPr>
-        <w:t xml:space="preserve">Line 134: The equation should include z0 rather than z, and the b0 in this equation is not the b0 as defined earlier. It should represent the channel breadth extrapolated back to x = 0, not the breadth at L1. Also, AL is not defined (should be equal to the membrane area). The area Y is incorrectly defined in Section 3 Fig. S.1 of the supplementary information. It is correctly defined by </w:t>
-      </w:r>
-      <w:proofErr w:type="spellStart"/>
-      <w:r>
-        <w:rPr>
-          <w:rFonts w:asciiTheme="majorBidi" w:hAnsiTheme="majorBidi" w:cstheme="majorBidi"/>
-          <w:sz w:val="20"/>
-          <w:szCs w:val="20"/>
-          <w:highlight w:val="yellow"/>
-        </w:rPr>
-        <w:t>eq</w:t>
-      </w:r>
-      <w:proofErr w:type="spellEnd"/>
-      <w:r>
-        <w:rPr>
-          <w:rFonts w:asciiTheme="majorBidi" w:hAnsiTheme="majorBidi" w:cstheme="majorBidi"/>
-          <w:sz w:val="20"/>
-          <w:szCs w:val="20"/>
-          <w:highlight w:val="yellow"/>
-        </w:rPr>
-        <w:t xml:space="preserve"> S.3 where it corresponds to the area enclosed by the extrapolated channel walls from L1 back to x = 0, excluding the channel inlet </w:t>
-      </w:r>
-      <w:proofErr w:type="spellStart"/>
-      <w:r>
-        <w:rPr>
-          <w:rFonts w:asciiTheme="majorBidi" w:hAnsiTheme="majorBidi" w:cstheme="majorBidi"/>
-          <w:sz w:val="20"/>
-          <w:szCs w:val="20"/>
-          <w:highlight w:val="yellow"/>
-        </w:rPr>
-        <w:t>endpiece</w:t>
-      </w:r>
-      <w:proofErr w:type="spellEnd"/>
-      <w:r>
-        <w:rPr>
-          <w:rFonts w:asciiTheme="majorBidi" w:hAnsiTheme="majorBidi" w:cstheme="majorBidi"/>
-          <w:sz w:val="20"/>
-          <w:szCs w:val="20"/>
-          <w:highlight w:val="yellow"/>
-        </w:rPr>
-        <w:t xml:space="preserve">. The </w:t>
-      </w:r>
-      <w:proofErr w:type="spellStart"/>
-      <w:r>
-        <w:rPr>
-          <w:rFonts w:asciiTheme="majorBidi" w:hAnsiTheme="majorBidi" w:cstheme="majorBidi"/>
-          <w:sz w:val="20"/>
-          <w:szCs w:val="20"/>
-          <w:highlight w:val="yellow"/>
-        </w:rPr>
-        <w:t>bL</w:t>
-      </w:r>
-      <w:proofErr w:type="spellEnd"/>
-      <w:r>
-        <w:rPr>
-          <w:rFonts w:asciiTheme="majorBidi" w:hAnsiTheme="majorBidi" w:cstheme="majorBidi"/>
-          <w:sz w:val="20"/>
-          <w:szCs w:val="20"/>
-          <w:highlight w:val="yellow"/>
-        </w:rPr>
-        <w:t xml:space="preserve"> should also correspond to an extrapolated breadth, although this difference is less significant.</w:t>
-      </w:r>
-    </w:p>
-    <w:p>
-      <w:pPr>
-        <w:autoSpaceDE w:val="0"/>
-        <w:autoSpaceDN w:val="0"/>
-        <w:adjustRightInd w:val="0"/>
-        <w:spacing w:after="0" w:line="240" w:lineRule="auto"/>
-        <w:ind w:left="360"/>
-        <w:jc w:val="both"/>
-        <w:rPr>
-          <w:rFonts w:asciiTheme="majorBidi" w:hAnsiTheme="majorBidi" w:cstheme="majorBidi"/>
-          <w:sz w:val="20"/>
-          <w:szCs w:val="20"/>
-          <w:highlight w:val="yellow"/>
-        </w:rPr>
-      </w:pPr>
-    </w:p>
-    <w:p>
-      <w:pPr>
-        <w:autoSpaceDE w:val="0"/>
-        <w:autoSpaceDN w:val="0"/>
-        <w:adjustRightInd w:val="0"/>
-        <w:spacing w:after="0" w:line="240" w:lineRule="auto"/>
-        <w:ind w:left="360"/>
-        <w:jc w:val="both"/>
-        <w:rPr>
-          <w:rFonts w:asciiTheme="majorBidi" w:hAnsiTheme="majorBidi" w:cstheme="majorBidi"/>
-          <w:sz w:val="24"/>
-          <w:szCs w:val="24"/>
-          <w:highlight w:val="yellow"/>
-        </w:rPr>
-      </w:pPr>
-      <w:r>
-        <w:rPr>
-          <w:rFonts w:asciiTheme="majorBidi" w:hAnsiTheme="majorBidi" w:cstheme="majorBidi"/>
-          <w:sz w:val="24"/>
-          <w:szCs w:val="24"/>
-          <w:highlight w:val="yellow"/>
-        </w:rPr>
-        <w:t>The variables</w:t>
-      </w:r>
-      <w:r>
-        <w:rPr>
-          <w:rFonts w:asciiTheme="majorBidi" w:hAnsiTheme="majorBidi" w:cstheme="majorBidi"/>
-          <w:sz w:val="24"/>
-          <w:szCs w:val="24"/>
-          <w:highlight w:val="yellow"/>
-        </w:rPr>
-        <w:t xml:space="preserve"> were adapted according to the suggestions of the reviewers</w:t>
-      </w:r>
-      <w:r>
-        <w:rPr>
-          <w:rFonts w:asciiTheme="majorBidi" w:hAnsiTheme="majorBidi" w:cstheme="majorBidi"/>
-          <w:sz w:val="24"/>
-          <w:szCs w:val="24"/>
-          <w:highlight w:val="yellow"/>
-        </w:rPr>
-        <w:t xml:space="preserve">. </w:t>
-      </w:r>
-      <w:r>
-        <w:rPr>
-          <w:rFonts w:asciiTheme="majorBidi" w:hAnsiTheme="majorBidi" w:cstheme="majorBidi"/>
-          <w:sz w:val="24"/>
-          <w:szCs w:val="24"/>
-          <w:highlight w:val="yellow"/>
-        </w:rPr>
-        <w:t>C</w:t>
-      </w:r>
-      <w:r>
-        <w:rPr>
-          <w:rFonts w:asciiTheme="majorBidi" w:hAnsiTheme="majorBidi" w:cstheme="majorBidi"/>
-          <w:sz w:val="24"/>
-          <w:szCs w:val="24"/>
-          <w:highlight w:val="yellow"/>
-        </w:rPr>
-        <w:t xml:space="preserve">onsequently, we renamed </w:t>
-      </w:r>
-      <w:r>
-        <w:rPr>
-          <w:rFonts w:asciiTheme="majorBidi" w:hAnsiTheme="majorBidi" w:cstheme="majorBidi"/>
-          <w:sz w:val="24"/>
-          <w:szCs w:val="24"/>
-          <w:highlight w:val="yellow"/>
-        </w:rPr>
-        <w:t>the</w:t>
-      </w:r>
-      <w:r>
-        <w:rPr>
-          <w:rFonts w:asciiTheme="majorBidi" w:hAnsiTheme="majorBidi" w:cstheme="majorBidi"/>
-          <w:sz w:val="24"/>
-          <w:szCs w:val="24"/>
-          <w:highlight w:val="yellow"/>
-        </w:rPr>
-        <w:t xml:space="preserve"> used</w:t>
-      </w:r>
-      <w:r>
-        <w:rPr>
-          <w:rFonts w:asciiTheme="majorBidi" w:hAnsiTheme="majorBidi" w:cstheme="majorBidi"/>
-          <w:sz w:val="24"/>
-          <w:szCs w:val="24"/>
-          <w:highlight w:val="yellow"/>
-        </w:rPr>
-        <w:t xml:space="preserve"> channel breadt</w:t>
-      </w:r>
-      <w:r>
-        <w:rPr>
-          <w:rFonts w:asciiTheme="majorBidi" w:hAnsiTheme="majorBidi" w:cstheme="majorBidi"/>
-          <w:sz w:val="24"/>
-          <w:szCs w:val="24"/>
-          <w:highlight w:val="yellow"/>
-        </w:rPr>
-        <w:t>h</w:t>
-      </w:r>
-      <w:r>
-        <w:rPr>
-          <w:rFonts w:asciiTheme="majorBidi" w:hAnsiTheme="majorBidi" w:cstheme="majorBidi"/>
-          <w:sz w:val="24"/>
-          <w:szCs w:val="24"/>
-          <w:highlight w:val="yellow"/>
-        </w:rPr>
-        <w:t xml:space="preserve">s </w:t>
-      </w:r>
-      <w:r>
-        <w:rPr>
-          <w:rFonts w:asciiTheme="majorBidi" w:hAnsiTheme="majorBidi" w:cstheme="majorBidi"/>
-          <w:sz w:val="24"/>
-          <w:szCs w:val="24"/>
-          <w:highlight w:val="yellow"/>
-        </w:rPr>
-        <w:t xml:space="preserve">at b(x=L1) and b(x=L2) </w:t>
-      </w:r>
-      <w:r>
-        <w:rPr>
-          <w:rFonts w:asciiTheme="majorBidi" w:hAnsiTheme="majorBidi" w:cstheme="majorBidi"/>
-          <w:sz w:val="24"/>
-          <w:szCs w:val="24"/>
-          <w:highlight w:val="yellow"/>
-        </w:rPr>
-        <w:t>as b1 and b2</w:t>
-      </w:r>
-      <w:r>
-        <w:rPr>
-          <w:rFonts w:asciiTheme="majorBidi" w:hAnsiTheme="majorBidi" w:cstheme="majorBidi"/>
-          <w:sz w:val="24"/>
-          <w:szCs w:val="24"/>
-          <w:highlight w:val="yellow"/>
-        </w:rPr>
-        <w:t xml:space="preserve"> </w:t>
-      </w:r>
-      <w:proofErr w:type="spellStart"/>
-      <w:r>
-        <w:rPr>
-          <w:rFonts w:asciiTheme="majorBidi" w:hAnsiTheme="majorBidi" w:cstheme="majorBidi"/>
-          <w:sz w:val="24"/>
-          <w:szCs w:val="24"/>
-          <w:highlight w:val="yellow"/>
-        </w:rPr>
-        <w:t>througout</w:t>
-      </w:r>
-      <w:proofErr w:type="spellEnd"/>
-      <w:r>
-        <w:rPr>
-          <w:rFonts w:asciiTheme="majorBidi" w:hAnsiTheme="majorBidi" w:cstheme="majorBidi"/>
-          <w:sz w:val="24"/>
-          <w:szCs w:val="24"/>
-          <w:highlight w:val="yellow"/>
-        </w:rPr>
-        <w:t xml:space="preserve"> the manuscript </w:t>
-      </w:r>
-      <w:r>
-        <w:rPr>
-          <w:rFonts w:asciiTheme="majorBidi" w:hAnsiTheme="majorBidi" w:cstheme="majorBidi"/>
-          <w:sz w:val="24"/>
-          <w:szCs w:val="24"/>
-          <w:highlight w:val="yellow"/>
-        </w:rPr>
-        <w:t xml:space="preserve">and used b0 and </w:t>
-      </w:r>
-      <w:proofErr w:type="spellStart"/>
-      <w:r>
-        <w:rPr>
-          <w:rFonts w:asciiTheme="majorBidi" w:hAnsiTheme="majorBidi" w:cstheme="majorBidi"/>
-          <w:sz w:val="24"/>
-          <w:szCs w:val="24"/>
-          <w:highlight w:val="yellow"/>
-        </w:rPr>
-        <w:t>bL</w:t>
-      </w:r>
-      <w:proofErr w:type="spellEnd"/>
-      <w:r>
-        <w:rPr>
-          <w:rFonts w:asciiTheme="majorBidi" w:hAnsiTheme="majorBidi" w:cstheme="majorBidi"/>
-          <w:sz w:val="24"/>
-          <w:szCs w:val="24"/>
-          <w:highlight w:val="yellow"/>
-        </w:rPr>
-        <w:t xml:space="preserve"> correctly for their extrapolated counterparts. Indeed, as the reviewer already indicated, the numerical differences of b0 and b1</w:t>
-      </w:r>
-      <w:r>
-        <w:rPr>
-          <w:rFonts w:asciiTheme="majorBidi" w:hAnsiTheme="majorBidi" w:cstheme="majorBidi"/>
-          <w:sz w:val="24"/>
-          <w:szCs w:val="24"/>
-          <w:highlight w:val="yellow"/>
-        </w:rPr>
-        <w:t xml:space="preserve"> (</w:t>
-      </w:r>
-      <w:r>
-        <w:rPr>
-          <w:rFonts w:asciiTheme="majorBidi" w:hAnsiTheme="majorBidi" w:cstheme="majorBidi"/>
-          <w:sz w:val="24"/>
-          <w:szCs w:val="24"/>
-          <w:highlight w:val="yellow"/>
-        </w:rPr>
-        <w:t xml:space="preserve">b2 and </w:t>
-      </w:r>
-      <w:proofErr w:type="spellStart"/>
-      <w:r>
-        <w:rPr>
-          <w:rFonts w:asciiTheme="majorBidi" w:hAnsiTheme="majorBidi" w:cstheme="majorBidi"/>
-          <w:sz w:val="24"/>
-          <w:szCs w:val="24"/>
-          <w:highlight w:val="yellow"/>
-        </w:rPr>
-        <w:t>Bl</w:t>
-      </w:r>
-      <w:proofErr w:type="spellEnd"/>
-      <w:r>
-        <w:rPr>
-          <w:rFonts w:asciiTheme="majorBidi" w:hAnsiTheme="majorBidi" w:cstheme="majorBidi"/>
-          <w:sz w:val="24"/>
-          <w:szCs w:val="24"/>
-          <w:highlight w:val="yellow"/>
-        </w:rPr>
-        <w:t xml:space="preserve"> </w:t>
-      </w:r>
-      <w:r>
-        <w:rPr>
-          <w:rFonts w:asciiTheme="majorBidi" w:hAnsiTheme="majorBidi" w:cstheme="majorBidi"/>
-          <w:sz w:val="24"/>
-          <w:szCs w:val="24"/>
-          <w:highlight w:val="yellow"/>
-        </w:rPr>
-        <w:t>respectively</w:t>
-      </w:r>
-      <w:r>
-        <w:rPr>
-          <w:rFonts w:asciiTheme="majorBidi" w:hAnsiTheme="majorBidi" w:cstheme="majorBidi"/>
-          <w:sz w:val="24"/>
-          <w:szCs w:val="24"/>
-          <w:highlight w:val="yellow"/>
-        </w:rPr>
-        <w:t>) d</w:t>
-      </w:r>
-      <w:r>
-        <w:rPr>
-          <w:rFonts w:asciiTheme="majorBidi" w:hAnsiTheme="majorBidi" w:cstheme="majorBidi"/>
-          <w:sz w:val="24"/>
-          <w:szCs w:val="24"/>
-          <w:highlight w:val="yellow"/>
-        </w:rPr>
-        <w:t xml:space="preserve">id only differ on a </w:t>
-      </w:r>
-      <w:r>
-        <w:rPr>
-          <w:rFonts w:asciiTheme="majorBidi" w:hAnsiTheme="majorBidi" w:cstheme="majorBidi"/>
-          <w:sz w:val="24"/>
-          <w:szCs w:val="24"/>
-          <w:highlight w:val="yellow"/>
-        </w:rPr>
-        <w:t xml:space="preserve">minor </w:t>
-      </w:r>
-      <w:r>
-        <w:rPr>
-          <w:rFonts w:asciiTheme="majorBidi" w:hAnsiTheme="majorBidi" w:cstheme="majorBidi"/>
-          <w:sz w:val="24"/>
-          <w:szCs w:val="24"/>
-          <w:highlight w:val="yellow"/>
-        </w:rPr>
-        <w:t>s</w:t>
-      </w:r>
-      <w:r>
-        <w:rPr>
-          <w:rFonts w:asciiTheme="majorBidi" w:hAnsiTheme="majorBidi" w:cstheme="majorBidi"/>
-          <w:sz w:val="24"/>
-          <w:szCs w:val="24"/>
-          <w:highlight w:val="yellow"/>
-        </w:rPr>
-        <w:t>cale</w:t>
-      </w:r>
-      <w:r>
-        <w:rPr>
-          <w:rFonts w:asciiTheme="majorBidi" w:hAnsiTheme="majorBidi" w:cstheme="majorBidi"/>
-          <w:sz w:val="24"/>
-          <w:szCs w:val="24"/>
-          <w:highlight w:val="yellow"/>
-        </w:rPr>
-        <w:t>, therefore, these corrections, which only affect did not affect our over</w:t>
-      </w:r>
-      <w:r>
-        <w:rPr>
-          <w:rFonts w:asciiTheme="majorBidi" w:hAnsiTheme="majorBidi" w:cstheme="majorBidi"/>
-          <w:sz w:val="24"/>
-          <w:szCs w:val="24"/>
-          <w:highlight w:val="yellow"/>
-        </w:rPr>
-        <w:t>all result.</w:t>
-      </w:r>
-    </w:p>
-    <w:p>
-      <w:pPr>
-        <w:autoSpaceDE w:val="0"/>
-        <w:autoSpaceDN w:val="0"/>
-        <w:adjustRightInd w:val="0"/>
-        <w:spacing w:after="0" w:line="240" w:lineRule="auto"/>
-        <w:ind w:left="360"/>
-        <w:jc w:val="both"/>
-        <w:rPr>
-          <w:rFonts w:asciiTheme="majorBidi" w:hAnsiTheme="majorBidi" w:cstheme="majorBidi"/>
-          <w:sz w:val="24"/>
-          <w:szCs w:val="24"/>
-          <w:highlight w:val="yellow"/>
-        </w:rPr>
-      </w:pPr>
-      <w:r>
-        <w:rPr>
-          <w:rFonts w:asciiTheme="majorBidi" w:hAnsiTheme="majorBidi" w:cstheme="majorBidi"/>
-          <w:sz w:val="24"/>
-          <w:szCs w:val="24"/>
-          <w:highlight w:val="yellow"/>
-        </w:rPr>
-        <w:t>Indeed, one might see b0≈b1 and b2≈</w:t>
-      </w:r>
-      <w:proofErr w:type="gramStart"/>
-      <w:r>
-        <w:rPr>
-          <w:rFonts w:asciiTheme="majorBidi" w:hAnsiTheme="majorBidi" w:cstheme="majorBidi"/>
-          <w:sz w:val="24"/>
-          <w:szCs w:val="24"/>
-          <w:highlight w:val="yellow"/>
-        </w:rPr>
-        <w:t xml:space="preserve">bl  </w:t>
-      </w:r>
-      <w:r>
-        <w:rPr>
-          <w:rFonts w:asciiTheme="majorBidi" w:hAnsiTheme="majorBidi" w:cstheme="majorBidi"/>
-          <w:sz w:val="24"/>
-          <w:szCs w:val="24"/>
-          <w:highlight w:val="yellow"/>
-        </w:rPr>
-        <w:t>as</w:t>
-      </w:r>
-      <w:proofErr w:type="gramEnd"/>
-      <w:r>
-        <w:rPr>
-          <w:rFonts w:asciiTheme="majorBidi" w:hAnsiTheme="majorBidi" w:cstheme="majorBidi"/>
-          <w:sz w:val="24"/>
-          <w:szCs w:val="24"/>
-          <w:highlight w:val="yellow"/>
-        </w:rPr>
-        <w:t xml:space="preserve"> a tolerable approximation.</w:t>
-      </w:r>
-    </w:p>
-    <w:p>
-      <w:pPr>
-        <w:autoSpaceDE w:val="0"/>
-        <w:autoSpaceDN w:val="0"/>
-        <w:adjustRightInd w:val="0"/>
-        <w:spacing w:after="0" w:line="240" w:lineRule="auto"/>
-        <w:ind w:left="360"/>
-        <w:jc w:val="both"/>
-        <w:rPr>
-          <w:rFonts w:asciiTheme="majorBidi" w:hAnsiTheme="majorBidi" w:cstheme="majorBidi"/>
-          <w:sz w:val="24"/>
-          <w:szCs w:val="24"/>
-          <w:highlight w:val="yellow"/>
-        </w:rPr>
-      </w:pPr>
-      <w:r>
-        <w:rPr>
-          <w:rFonts w:asciiTheme="majorBidi" w:hAnsiTheme="majorBidi" w:cstheme="majorBidi"/>
-          <w:sz w:val="24"/>
-          <w:szCs w:val="24"/>
-          <w:highlight w:val="yellow"/>
-        </w:rPr>
-        <w:t>However, o</w:t>
-      </w:r>
-      <w:r>
-        <w:rPr>
-          <w:rFonts w:asciiTheme="majorBidi" w:hAnsiTheme="majorBidi" w:cstheme="majorBidi"/>
-          <w:sz w:val="24"/>
-          <w:szCs w:val="24"/>
-          <w:highlight w:val="yellow"/>
-        </w:rPr>
-        <w:t xml:space="preserve">ur strict analytical approach was suited to use </w:t>
-      </w:r>
-      <w:r>
-        <w:rPr>
-          <w:rFonts w:asciiTheme="majorBidi" w:hAnsiTheme="majorBidi" w:cstheme="majorBidi"/>
-          <w:i/>
-          <w:sz w:val="24"/>
-          <w:szCs w:val="24"/>
-          <w:highlight w:val="yellow"/>
-        </w:rPr>
-        <w:t>E</w:t>
-      </w:r>
-      <w:r>
-        <w:rPr>
-          <w:rFonts w:asciiTheme="majorBidi" w:hAnsiTheme="majorBidi" w:cstheme="majorBidi"/>
-          <w:sz w:val="24"/>
-          <w:szCs w:val="24"/>
-          <w:highlight w:val="yellow"/>
-        </w:rPr>
-        <w:t>(</w:t>
-      </w:r>
-      <w:r>
-        <w:rPr>
-          <w:rFonts w:asciiTheme="majorBidi" w:hAnsiTheme="majorBidi" w:cstheme="majorBidi"/>
-          <w:i/>
-          <w:sz w:val="24"/>
-          <w:szCs w:val="24"/>
-          <w:highlight w:val="yellow"/>
-        </w:rPr>
-        <w:t>x</w:t>
-      </w:r>
-      <w:r>
-        <w:rPr>
-          <w:rFonts w:asciiTheme="majorBidi" w:hAnsiTheme="majorBidi" w:cstheme="majorBidi"/>
-          <w:sz w:val="24"/>
-          <w:szCs w:val="24"/>
-          <w:highlight w:val="yellow"/>
-        </w:rPr>
-        <w:t xml:space="preserve">) </w:t>
-      </w:r>
-      <w:r>
-        <w:rPr>
-          <w:rFonts w:asciiTheme="majorBidi" w:hAnsiTheme="majorBidi" w:cstheme="majorBidi"/>
-          <w:sz w:val="24"/>
-          <w:szCs w:val="24"/>
-          <w:highlight w:val="yellow"/>
-        </w:rPr>
-        <w:t>also to be used for the extrapolation easily.</w:t>
-      </w:r>
-      <w:r>
-        <w:rPr>
-          <w:rFonts w:asciiTheme="majorBidi" w:hAnsiTheme="majorBidi" w:cstheme="majorBidi"/>
-          <w:sz w:val="24"/>
-          <w:szCs w:val="24"/>
-          <w:highlight w:val="yellow"/>
-        </w:rPr>
-        <w:t xml:space="preserve"> The respective equations were </w:t>
-      </w:r>
-      <w:r>
-        <w:rPr>
-          <w:rFonts w:asciiTheme="majorBidi" w:hAnsiTheme="majorBidi" w:cstheme="majorBidi"/>
-          <w:sz w:val="24"/>
-          <w:szCs w:val="24"/>
-          <w:highlight w:val="yellow"/>
-        </w:rPr>
-        <w:t>added to th</w:t>
-      </w:r>
-      <w:r>
-        <w:rPr>
-          <w:rFonts w:asciiTheme="majorBidi" w:hAnsiTheme="majorBidi" w:cstheme="majorBidi"/>
-          <w:sz w:val="24"/>
-          <w:szCs w:val="24"/>
-          <w:highlight w:val="yellow"/>
-        </w:rPr>
-        <w:t>e supporting information and given in the</w:t>
-      </w:r>
-      <w:r>
-        <w:rPr>
-          <w:rFonts w:asciiTheme="majorBidi" w:hAnsiTheme="majorBidi" w:cstheme="majorBidi"/>
-          <w:sz w:val="24"/>
-          <w:szCs w:val="24"/>
-          <w:highlight w:val="yellow"/>
-        </w:rPr>
-        <w:t xml:space="preserve"> main paper.</w:t>
+        <w:t xml:space="preserve"> All data were reevaluated with the corrected algorithm.</w:t>
       </w:r>
     </w:p>
     <w:p>
@@ -4204,42 +4296,164 @@
           <w:rFonts w:asciiTheme="majorBidi" w:hAnsiTheme="majorBidi" w:cstheme="majorBidi"/>
           <w:sz w:val="20"/>
           <w:szCs w:val="20"/>
-        </w:rPr>
-      </w:pPr>
-    </w:p>
-    <w:p>
-      <w:pPr>
-        <w:autoSpaceDE w:val="0"/>
-        <w:autoSpaceDN w:val="0"/>
-        <w:adjustRightInd w:val="0"/>
-        <w:spacing w:after="0" w:line="240" w:lineRule="auto"/>
-        <w:jc w:val="both"/>
-      </w:pPr>
-      <w:r>
-        <w:rPr>
-          <w:rFonts w:asciiTheme="majorBidi" w:hAnsiTheme="majorBidi" w:cstheme="majorBidi"/>
-          <w:sz w:val="20"/>
-          <w:szCs w:val="20"/>
-        </w:rPr>
-        <w:t>As stated below,</w:t>
-      </w:r>
-      <w:r>
-        <w:t xml:space="preserve"> </w:t>
-      </w:r>
-      <w:bookmarkStart w:id="0" w:name="_GoBack"/>
-      <w:bookmarkEnd w:id="0"/>
-    </w:p>
-    <w:p>
-      <w:pPr>
-        <w:autoSpaceDE w:val="0"/>
-        <w:autoSpaceDN w:val="0"/>
-        <w:adjustRightInd w:val="0"/>
-        <w:spacing w:after="0" w:line="240" w:lineRule="auto"/>
-        <w:jc w:val="both"/>
-        <w:rPr>
-          <w:rFonts w:asciiTheme="majorBidi" w:hAnsiTheme="majorBidi" w:cstheme="majorBidi"/>
-          <w:sz w:val="20"/>
-          <w:szCs w:val="20"/>
+          <w:highlight w:val="green"/>
+        </w:rPr>
+      </w:pPr>
+    </w:p>
+    <w:p>
+      <w:pPr>
+        <w:autoSpaceDE w:val="0"/>
+        <w:autoSpaceDN w:val="0"/>
+        <w:adjustRightInd w:val="0"/>
+        <w:spacing w:after="0" w:line="240" w:lineRule="auto"/>
+        <w:jc w:val="both"/>
+        <w:rPr>
+          <w:rFonts w:asciiTheme="majorBidi" w:hAnsiTheme="majorBidi" w:cstheme="majorBidi"/>
+          <w:sz w:val="20"/>
+          <w:szCs w:val="20"/>
+          <w:highlight w:val="green"/>
+        </w:rPr>
+      </w:pPr>
+      <w:r>
+        <w:rPr>
+          <w:rFonts w:asciiTheme="majorBidi" w:hAnsiTheme="majorBidi" w:cstheme="majorBidi"/>
+          <w:sz w:val="20"/>
+          <w:szCs w:val="20"/>
+          <w:highlight w:val="green"/>
+        </w:rPr>
+        <w:t>To achieve consistency, the calculation was adapted as stated below.</w:t>
+      </w:r>
+      <w:r>
+        <w:rPr>
+          <w:rFonts w:asciiTheme="majorBidi" w:hAnsiTheme="majorBidi" w:cstheme="majorBidi"/>
+          <w:sz w:val="20"/>
+          <w:szCs w:val="20"/>
+          <w:highlight w:val="green"/>
+        </w:rPr>
+        <w:t xml:space="preserve"> As </w:t>
+      </w:r>
+      <w:proofErr w:type="spellStart"/>
+      <w:r>
+        <w:rPr>
+          <w:rFonts w:asciiTheme="majorBidi" w:hAnsiTheme="majorBidi" w:cstheme="majorBidi"/>
+          <w:sz w:val="20"/>
+          <w:szCs w:val="20"/>
+          <w:highlight w:val="green"/>
+        </w:rPr>
+        <w:t>Az</w:t>
+      </w:r>
+      <w:proofErr w:type="spellEnd"/>
+      <w:r>
+        <w:rPr>
+          <w:rFonts w:asciiTheme="majorBidi" w:hAnsiTheme="majorBidi" w:cstheme="majorBidi"/>
+          <w:sz w:val="20"/>
+          <w:szCs w:val="20"/>
+          <w:highlight w:val="green"/>
+        </w:rPr>
+        <w:t xml:space="preserve"> has no use in this procedure anymore, </w:t>
+      </w:r>
+    </w:p>
+    <w:p>
+      <w:pPr>
+        <w:autoSpaceDE w:val="0"/>
+        <w:autoSpaceDN w:val="0"/>
+        <w:adjustRightInd w:val="0"/>
+        <w:spacing w:after="0" w:line="240" w:lineRule="auto"/>
+        <w:jc w:val="both"/>
+        <w:rPr>
+          <w:rFonts w:asciiTheme="majorBidi" w:hAnsiTheme="majorBidi" w:cstheme="majorBidi"/>
+          <w:sz w:val="20"/>
+          <w:szCs w:val="20"/>
+          <w:highlight w:val="green"/>
+        </w:rPr>
+      </w:pPr>
+      <w:r>
+        <w:rPr>
+          <w:rFonts w:asciiTheme="majorBidi" w:hAnsiTheme="majorBidi" w:cstheme="majorBidi"/>
+          <w:sz w:val="20"/>
+          <w:szCs w:val="20"/>
+          <w:highlight w:val="green"/>
+        </w:rPr>
+        <w:t xml:space="preserve">the respective algorithm for </w:t>
+      </w:r>
+      <w:proofErr w:type="spellStart"/>
+      <w:r>
+        <w:rPr>
+          <w:rFonts w:asciiTheme="majorBidi" w:hAnsiTheme="majorBidi" w:cstheme="majorBidi"/>
+          <w:sz w:val="20"/>
+          <w:szCs w:val="20"/>
+          <w:highlight w:val="green"/>
+        </w:rPr>
+        <w:t>wgeo</w:t>
+      </w:r>
+      <w:proofErr w:type="spellEnd"/>
+      <w:r>
+        <w:rPr>
+          <w:rFonts w:asciiTheme="majorBidi" w:hAnsiTheme="majorBidi" w:cstheme="majorBidi"/>
+          <w:sz w:val="20"/>
+          <w:szCs w:val="20"/>
+          <w:highlight w:val="green"/>
+        </w:rPr>
+        <w:t xml:space="preserve"> bec</w:t>
+      </w:r>
+      <w:r>
+        <w:rPr>
+          <w:rFonts w:asciiTheme="majorBidi" w:hAnsiTheme="majorBidi" w:cstheme="majorBidi"/>
+          <w:sz w:val="20"/>
+          <w:szCs w:val="20"/>
+          <w:highlight w:val="green"/>
+        </w:rPr>
+        <w:t>ame</w:t>
+      </w:r>
+      <w:r>
+        <w:rPr>
+          <w:rFonts w:asciiTheme="majorBidi" w:hAnsiTheme="majorBidi" w:cstheme="majorBidi"/>
+          <w:sz w:val="20"/>
+          <w:szCs w:val="20"/>
+          <w:highlight w:val="green"/>
+        </w:rPr>
+        <w:t xml:space="preserve"> completely</w:t>
+      </w:r>
+      <w:r>
+        <w:rPr>
+          <w:rFonts w:asciiTheme="majorBidi" w:hAnsiTheme="majorBidi" w:cstheme="majorBidi"/>
+          <w:sz w:val="20"/>
+          <w:szCs w:val="20"/>
+          <w:highlight w:val="green"/>
+        </w:rPr>
+        <w:t xml:space="preserve"> independent </w:t>
+      </w:r>
+      <w:r>
+        <w:rPr>
+          <w:rFonts w:asciiTheme="majorBidi" w:hAnsiTheme="majorBidi" w:cstheme="majorBidi"/>
+          <w:sz w:val="20"/>
+          <w:szCs w:val="20"/>
+          <w:highlight w:val="green"/>
+        </w:rPr>
+        <w:t>from</w:t>
+      </w:r>
+      <w:r>
+        <w:rPr>
+          <w:rFonts w:asciiTheme="majorBidi" w:hAnsiTheme="majorBidi" w:cstheme="majorBidi"/>
+          <w:sz w:val="20"/>
+          <w:szCs w:val="20"/>
+          <w:highlight w:val="green"/>
+        </w:rPr>
+        <w:t xml:space="preserve"> z%.</w:t>
+      </w:r>
+    </w:p>
+    <w:p>
+      <w:pPr>
+        <w:autoSpaceDE w:val="0"/>
+        <w:autoSpaceDN w:val="0"/>
+        <w:adjustRightInd w:val="0"/>
+        <w:spacing w:after="0" w:line="240" w:lineRule="auto"/>
+        <w:jc w:val="both"/>
+        <w:rPr>
+          <w:rFonts w:asciiTheme="majorBidi" w:hAnsiTheme="majorBidi" w:cstheme="majorBidi"/>
+          <w:sz w:val="20"/>
+          <w:szCs w:val="20"/>
+          <w:highlight w:val="green"/>
         </w:rPr>
       </w:pPr>
     </w:p>
@@ -4269,7 +4483,16 @@
           <w:szCs w:val="20"/>
           <w:highlight w:val="green"/>
         </w:rPr>
-        <w:t xml:space="preserve">Lines 142 to 150: This description of the third method is confusing. It is better explained in the supplementary information. In this approach the definition of S makes sense only if </w:t>
+        <w:t xml:space="preserve">Lines 142 to 150: This description of the third method is confusing. It is better </w:t>
+      </w:r>
+      <w:r>
+        <w:rPr>
+          <w:rFonts w:asciiTheme="majorBidi" w:hAnsiTheme="majorBidi" w:cstheme="majorBidi"/>
+          <w:sz w:val="20"/>
+          <w:szCs w:val="20"/>
+          <w:highlight w:val="green"/>
+        </w:rPr>
+        <w:t xml:space="preserve">explained in the supplementary information. In this approach the definition of S makes sense only if </w:t>
       </w:r>
       <w:proofErr w:type="spellStart"/>
       <w:r>
@@ -4366,27 +4589,25 @@
           <w:szCs w:val="24"/>
           <w:highlight w:val="green"/>
         </w:rPr>
-        <w:t xml:space="preserve">he explanation and adopted the usage of AL for all geometrical volume </w:t>
-      </w:r>
-      <w:proofErr w:type="gramStart"/>
-      <w:r>
-        <w:rPr>
-          <w:rFonts w:asciiTheme="majorBidi" w:hAnsiTheme="majorBidi" w:cstheme="majorBidi"/>
-          <w:sz w:val="24"/>
-          <w:szCs w:val="24"/>
-          <w:highlight w:val="green"/>
-        </w:rPr>
-        <w:t>calculations  in</w:t>
-      </w:r>
-      <w:proofErr w:type="gramEnd"/>
-      <w:r>
-        <w:rPr>
-          <w:rFonts w:asciiTheme="majorBidi" w:hAnsiTheme="majorBidi" w:cstheme="majorBidi"/>
-          <w:sz w:val="24"/>
-          <w:szCs w:val="24"/>
-          <w:highlight w:val="green"/>
-        </w:rPr>
-        <w:t xml:space="preserve"> order to be ensure a consistent meaning (= the entire physical volume  of the channel) for all channels.</w:t>
+        <w:t xml:space="preserve">he explanation and adopted the usage of AL for all geometrical volume calculations in order to be ensure a consistent meaning (= the entire physical </w:t>
+      </w:r>
+      <w:r>
+        <w:rPr>
+          <w:rFonts w:asciiTheme="majorBidi" w:hAnsiTheme="majorBidi" w:cstheme="majorBidi"/>
+          <w:sz w:val="24"/>
+          <w:szCs w:val="24"/>
+          <w:highlight w:val="green"/>
+        </w:rPr>
+        <w:t>volume</w:t>
+      </w:r>
+      <w:r>
+        <w:rPr>
+          <w:rFonts w:asciiTheme="majorBidi" w:hAnsiTheme="majorBidi" w:cstheme="majorBidi"/>
+          <w:sz w:val="24"/>
+          <w:szCs w:val="24"/>
+          <w:highlight w:val="green"/>
+        </w:rPr>
+        <w:t xml:space="preserve"> of the channel) for all channels.</w:t>
       </w:r>
     </w:p>
     <w:p>
@@ -4523,7 +4744,6 @@
           <w:szCs w:val="24"/>
           <w:highlight w:val="green"/>
         </w:rPr>
-        <w:lastRenderedPageBreak/>
         <w:t>Again, we hav</w:t>
       </w:r>
       <w:r>
@@ -6418,7 +6638,6 @@
           <w:szCs w:val="20"/>
           <w:highlight w:val="green"/>
         </w:rPr>
-        <w:lastRenderedPageBreak/>
         <w:t>Section 3</w:t>
       </w:r>
     </w:p>
@@ -7469,20 +7688,6 @@
         </w:rPr>
         <w:t>As stated above the prediction of the reviewer 151-179 was confirmed by the reevaluation of our data.</w:t>
       </w:r>
-    </w:p>
-    <w:p>
-      <w:pPr>
-        <w:autoSpaceDE w:val="0"/>
-        <w:autoSpaceDN w:val="0"/>
-        <w:adjustRightInd w:val="0"/>
-        <w:spacing w:after="0" w:line="240" w:lineRule="auto"/>
-        <w:jc w:val="both"/>
-        <w:rPr>
-          <w:rFonts w:asciiTheme="majorBidi" w:hAnsiTheme="majorBidi" w:cstheme="majorBidi"/>
-          <w:sz w:val="20"/>
-          <w:szCs w:val="20"/>
-        </w:rPr>
-      </w:pPr>
     </w:p>
     <w:p>
       <w:pPr>
@@ -8324,17 +8529,7 @@
           <w:szCs w:val="24"/>
           <w:highlight w:val="green"/>
         </w:rPr>
-        <w:t xml:space="preserve"> </w:t>
-      </w:r>
-      <w:r>
-        <w:rPr>
-          <w:rFonts w:asciiTheme="majorBidi" w:hAnsiTheme="majorBidi" w:cstheme="majorBidi"/>
-          <w:sz w:val="24"/>
-          <w:szCs w:val="24"/>
-          <w:highlight w:val="green"/>
-        </w:rPr>
-        <w:lastRenderedPageBreak/>
-        <w:t xml:space="preserve">anymore, </w:t>
+        <w:t xml:space="preserve"> anymore, </w:t>
       </w:r>
       <w:r>
         <w:rPr>
@@ -8505,13 +8700,15 @@
           <w:rFonts w:asciiTheme="majorBidi" w:hAnsiTheme="majorBidi" w:cstheme="majorBidi"/>
           <w:sz w:val="20"/>
           <w:szCs w:val="20"/>
-        </w:rPr>
-      </w:pPr>
-      <w:r>
-        <w:rPr>
-          <w:rFonts w:asciiTheme="majorBidi" w:hAnsiTheme="majorBidi" w:cstheme="majorBidi"/>
-          <w:sz w:val="20"/>
-          <w:szCs w:val="20"/>
+          <w:highlight w:val="red"/>
+        </w:rPr>
+      </w:pPr>
+      <w:r>
+        <w:rPr>
+          <w:rFonts w:asciiTheme="majorBidi" w:hAnsiTheme="majorBidi" w:cstheme="majorBidi"/>
+          <w:sz w:val="20"/>
+          <w:szCs w:val="20"/>
+          <w:highlight w:val="red"/>
         </w:rPr>
         <w:t>Section 7</w:t>
       </w:r>
@@ -8528,13 +8725,15 @@
           <w:rFonts w:asciiTheme="majorBidi" w:hAnsiTheme="majorBidi" w:cstheme="majorBidi"/>
           <w:sz w:val="20"/>
           <w:szCs w:val="20"/>
-        </w:rPr>
-      </w:pPr>
-      <w:r>
-        <w:rPr>
-          <w:rFonts w:asciiTheme="majorBidi" w:hAnsiTheme="majorBidi" w:cstheme="majorBidi"/>
-          <w:sz w:val="20"/>
-          <w:szCs w:val="20"/>
+          <w:highlight w:val="red"/>
+        </w:rPr>
+      </w:pPr>
+      <w:r>
+        <w:rPr>
+          <w:rFonts w:asciiTheme="majorBidi" w:hAnsiTheme="majorBidi" w:cstheme="majorBidi"/>
+          <w:sz w:val="20"/>
+          <w:szCs w:val="20"/>
+          <w:highlight w:val="red"/>
         </w:rPr>
         <w:t xml:space="preserve">The flow conditions during sample introduction and focusing are not clear from the tables given in Section 7 of the supplementary information. In Table S.1, for example, the channel outlet flow rate Ve is given as 1 mL/min. This must be during elution. The first minute is designated E = Elution yet there is no cross flow. Does this mean that channel inlet flow rate is also 1 mL/min? From 1 to 3 minutes is also designated E with cross flow rate of 2.5 </w:t>
       </w:r>
@@ -8543,6 +8742,7 @@
           <w:rFonts w:asciiTheme="majorBidi" w:hAnsiTheme="majorBidi" w:cstheme="majorBidi"/>
           <w:sz w:val="20"/>
           <w:szCs w:val="20"/>
+          <w:highlight w:val="red"/>
         </w:rPr>
         <w:t>mL/min. Does this mean that chan</w:t>
       </w:r>
@@ -8551,6 +8751,7 @@
           <w:rFonts w:asciiTheme="majorBidi" w:hAnsiTheme="majorBidi" w:cstheme="majorBidi"/>
           <w:sz w:val="20"/>
           <w:szCs w:val="20"/>
+          <w:highlight w:val="red"/>
         </w:rPr>
         <w:t xml:space="preserve">nel inlet flow rate was 3.5 mL/min during this time with Ve = 1 mL/min? From 3 to 4 minutes is designate F = Focus with a focus flow rate of 1.5 mL/min. Is this flow split at a certain ratio to enter the channel at the inlet and outlet? If so, the ratio should be given as this determines z%. This focus flow would result in a cross flow rate of 1.5 mL/min also, but no cross flow rate is listed. The same conditions apply to the period from 4 to 8 minutes, designated F+I = </w:t>
       </w:r>
@@ -8560,6 +8761,7 @@
           <w:rFonts w:asciiTheme="majorBidi" w:hAnsiTheme="majorBidi" w:cstheme="majorBidi"/>
           <w:sz w:val="20"/>
           <w:szCs w:val="20"/>
+          <w:highlight w:val="red"/>
         </w:rPr>
         <w:t>Focus+Injection</w:t>
       </w:r>
@@ -8569,8 +8771,619 @@
           <w:rFonts w:asciiTheme="majorBidi" w:hAnsiTheme="majorBidi" w:cstheme="majorBidi"/>
           <w:sz w:val="20"/>
           <w:szCs w:val="20"/>
+          <w:highlight w:val="red"/>
         </w:rPr>
         <w:t xml:space="preserve">. </w:t>
+      </w:r>
+    </w:p>
+    <w:p>
+      <w:pPr>
+        <w:autoSpaceDE w:val="0"/>
+        <w:autoSpaceDN w:val="0"/>
+        <w:adjustRightInd w:val="0"/>
+        <w:spacing w:after="0" w:line="240" w:lineRule="auto"/>
+        <w:jc w:val="both"/>
+        <w:rPr>
+          <w:rFonts w:asciiTheme="majorBidi" w:hAnsiTheme="majorBidi" w:cstheme="majorBidi"/>
+          <w:sz w:val="20"/>
+          <w:szCs w:val="20"/>
+          <w:highlight w:val="red"/>
+        </w:rPr>
+      </w:pPr>
+    </w:p>
+    <w:p>
+      <w:pPr>
+        <w:autoSpaceDE w:val="0"/>
+        <w:autoSpaceDN w:val="0"/>
+        <w:adjustRightInd w:val="0"/>
+        <w:spacing w:after="0" w:line="240" w:lineRule="auto"/>
+        <w:jc w:val="both"/>
+        <w:rPr>
+          <w:rFonts w:asciiTheme="majorBidi" w:hAnsiTheme="majorBidi" w:cstheme="majorBidi"/>
+          <w:sz w:val="20"/>
+          <w:szCs w:val="20"/>
+          <w:highlight w:val="red"/>
+        </w:rPr>
+      </w:pPr>
+      <w:r>
+        <w:rPr>
+          <w:rFonts w:asciiTheme="majorBidi" w:hAnsiTheme="majorBidi" w:cstheme="majorBidi"/>
+          <w:sz w:val="20"/>
+          <w:szCs w:val="20"/>
+          <w:highlight w:val="red"/>
+        </w:rPr>
+        <w:t>In general, t</w:t>
+      </w:r>
+      <w:r>
+        <w:rPr>
+          <w:rFonts w:asciiTheme="majorBidi" w:hAnsiTheme="majorBidi" w:cstheme="majorBidi"/>
+          <w:sz w:val="20"/>
+          <w:szCs w:val="20"/>
+          <w:highlight w:val="red"/>
+        </w:rPr>
+        <w:t xml:space="preserve">he given data refer exactly to the possible </w:t>
+      </w:r>
+      <w:r>
+        <w:rPr>
+          <w:rFonts w:asciiTheme="majorBidi" w:hAnsiTheme="majorBidi" w:cstheme="majorBidi"/>
+          <w:sz w:val="20"/>
+          <w:szCs w:val="20"/>
+          <w:highlight w:val="red"/>
+        </w:rPr>
+        <w:t>control options for our Wyatt Eclips</w:t>
+      </w:r>
+      <w:r>
+        <w:rPr>
+          <w:rFonts w:asciiTheme="majorBidi" w:hAnsiTheme="majorBidi" w:cstheme="majorBidi"/>
+          <w:sz w:val="20"/>
+          <w:szCs w:val="20"/>
+          <w:highlight w:val="red"/>
+        </w:rPr>
+        <w:t xml:space="preserve">e </w:t>
+      </w:r>
+      <w:proofErr w:type="spellStart"/>
+      <w:r>
+        <w:rPr>
+          <w:rFonts w:asciiTheme="majorBidi" w:hAnsiTheme="majorBidi" w:cstheme="majorBidi"/>
+          <w:sz w:val="20"/>
+          <w:szCs w:val="20"/>
+          <w:highlight w:val="red"/>
+        </w:rPr>
+        <w:t>Dualtec</w:t>
+      </w:r>
+      <w:proofErr w:type="spellEnd"/>
+      <w:r>
+        <w:rPr>
+          <w:rFonts w:asciiTheme="majorBidi" w:hAnsiTheme="majorBidi" w:cstheme="majorBidi"/>
+          <w:sz w:val="20"/>
+          <w:szCs w:val="20"/>
+          <w:highlight w:val="red"/>
+        </w:rPr>
+        <w:t xml:space="preserve"> from the user perspective.</w:t>
+      </w:r>
+      <w:r>
+        <w:rPr>
+          <w:rFonts w:asciiTheme="majorBidi" w:hAnsiTheme="majorBidi" w:cstheme="majorBidi"/>
+          <w:sz w:val="20"/>
+          <w:szCs w:val="20"/>
+          <w:highlight w:val="red"/>
+        </w:rPr>
+        <w:t xml:space="preserve"> Th</w:t>
+      </w:r>
+      <w:r>
+        <w:rPr>
+          <w:rFonts w:asciiTheme="majorBidi" w:hAnsiTheme="majorBidi" w:cstheme="majorBidi"/>
+          <w:sz w:val="20"/>
+          <w:szCs w:val="20"/>
+          <w:highlight w:val="red"/>
+        </w:rPr>
+        <w:t>e exact same format of data has</w:t>
+      </w:r>
+      <w:r>
+        <w:rPr>
+          <w:rFonts w:asciiTheme="majorBidi" w:hAnsiTheme="majorBidi" w:cstheme="majorBidi"/>
+          <w:sz w:val="20"/>
+          <w:szCs w:val="20"/>
+          <w:highlight w:val="red"/>
+        </w:rPr>
+        <w:t xml:space="preserve"> been given</w:t>
+      </w:r>
+      <w:r>
+        <w:rPr>
+          <w:rFonts w:asciiTheme="majorBidi" w:hAnsiTheme="majorBidi" w:cstheme="majorBidi"/>
+          <w:sz w:val="20"/>
+          <w:szCs w:val="20"/>
+          <w:highlight w:val="red"/>
+        </w:rPr>
+        <w:t xml:space="preserve"> in literature with this device.</w:t>
+      </w:r>
+    </w:p>
+    <w:p>
+      <w:pPr>
+        <w:autoSpaceDE w:val="0"/>
+        <w:autoSpaceDN w:val="0"/>
+        <w:adjustRightInd w:val="0"/>
+        <w:spacing w:after="0" w:line="240" w:lineRule="auto"/>
+        <w:jc w:val="both"/>
+        <w:rPr>
+          <w:rFonts w:asciiTheme="majorBidi" w:hAnsiTheme="majorBidi" w:cstheme="majorBidi"/>
+          <w:sz w:val="20"/>
+          <w:szCs w:val="20"/>
+          <w:highlight w:val="red"/>
+        </w:rPr>
+      </w:pPr>
+      <w:r>
+        <w:rPr>
+          <w:rFonts w:asciiTheme="majorBidi" w:hAnsiTheme="majorBidi" w:cstheme="majorBidi"/>
+          <w:sz w:val="20"/>
+          <w:szCs w:val="20"/>
+          <w:highlight w:val="red"/>
+        </w:rPr>
+        <w:t>The Dual</w:t>
+      </w:r>
+      <w:r>
+        <w:rPr>
+          <w:rFonts w:asciiTheme="majorBidi" w:hAnsiTheme="majorBidi" w:cstheme="majorBidi"/>
+          <w:sz w:val="20"/>
+          <w:szCs w:val="20"/>
+          <w:highlight w:val="red"/>
+        </w:rPr>
+        <w:t>T</w:t>
+      </w:r>
+      <w:r>
+        <w:rPr>
+          <w:rFonts w:asciiTheme="majorBidi" w:hAnsiTheme="majorBidi" w:cstheme="majorBidi"/>
+          <w:sz w:val="20"/>
+          <w:szCs w:val="20"/>
+          <w:highlight w:val="red"/>
+        </w:rPr>
+        <w:t>ec allows the user to set the focus point explicitly to a certain focusing point which was 1</w:t>
+      </w:r>
+      <w:r>
+        <w:rPr>
+          <w:rFonts w:asciiTheme="majorBidi" w:hAnsiTheme="majorBidi" w:cstheme="majorBidi"/>
+          <w:sz w:val="20"/>
+          <w:szCs w:val="20"/>
+          <w:highlight w:val="red"/>
+        </w:rPr>
+        <w:t>2% of the total channel length in our case.</w:t>
+      </w:r>
+    </w:p>
+    <w:p>
+      <w:pPr>
+        <w:autoSpaceDE w:val="0"/>
+        <w:autoSpaceDN w:val="0"/>
+        <w:adjustRightInd w:val="0"/>
+        <w:spacing w:after="0" w:line="240" w:lineRule="auto"/>
+        <w:jc w:val="both"/>
+        <w:rPr>
+          <w:rFonts w:asciiTheme="majorBidi" w:hAnsiTheme="majorBidi" w:cstheme="majorBidi"/>
+          <w:sz w:val="20"/>
+          <w:szCs w:val="20"/>
+          <w:highlight w:val="red"/>
+        </w:rPr>
+      </w:pPr>
+      <w:r>
+        <w:rPr>
+          <w:rFonts w:asciiTheme="majorBidi" w:hAnsiTheme="majorBidi" w:cstheme="majorBidi"/>
+          <w:sz w:val="20"/>
+          <w:szCs w:val="20"/>
+          <w:highlight w:val="red"/>
+        </w:rPr>
+        <w:t xml:space="preserve">The injection option has no influence on the flow properties in the channel as it triggers only </w:t>
+      </w:r>
+      <w:r>
+        <w:rPr>
+          <w:rFonts w:asciiTheme="majorBidi" w:hAnsiTheme="majorBidi" w:cstheme="majorBidi"/>
+          <w:sz w:val="20"/>
+          <w:szCs w:val="20"/>
+          <w:highlight w:val="red"/>
+        </w:rPr>
+        <w:t>an indirection loop through the autosampler.</w:t>
+      </w:r>
+    </w:p>
+    <w:p>
+      <w:pPr>
+        <w:autoSpaceDE w:val="0"/>
+        <w:autoSpaceDN w:val="0"/>
+        <w:adjustRightInd w:val="0"/>
+        <w:spacing w:after="0" w:line="240" w:lineRule="auto"/>
+        <w:jc w:val="both"/>
+        <w:rPr>
+          <w:rFonts w:asciiTheme="majorBidi" w:hAnsiTheme="majorBidi" w:cstheme="majorBidi"/>
+          <w:sz w:val="20"/>
+          <w:szCs w:val="20"/>
+          <w:highlight w:val="red"/>
+        </w:rPr>
+      </w:pPr>
+      <w:r>
+        <w:rPr>
+          <w:rFonts w:asciiTheme="majorBidi" w:hAnsiTheme="majorBidi" w:cstheme="majorBidi"/>
+          <w:sz w:val="20"/>
+          <w:szCs w:val="20"/>
+          <w:highlight w:val="red"/>
+        </w:rPr>
+        <w:t xml:space="preserve">An explicit cross-flow is only given in elution </w:t>
+      </w:r>
+      <w:proofErr w:type="gramStart"/>
+      <w:r>
+        <w:rPr>
+          <w:rFonts w:asciiTheme="majorBidi" w:hAnsiTheme="majorBidi" w:cstheme="majorBidi"/>
+          <w:sz w:val="20"/>
+          <w:szCs w:val="20"/>
+          <w:highlight w:val="red"/>
+        </w:rPr>
+        <w:t xml:space="preserve">mode </w:t>
+      </w:r>
+      <w:r>
+        <w:rPr>
+          <w:rFonts w:asciiTheme="majorBidi" w:hAnsiTheme="majorBidi" w:cstheme="majorBidi"/>
+          <w:sz w:val="20"/>
+          <w:szCs w:val="20"/>
+          <w:highlight w:val="red"/>
+        </w:rPr>
+        <w:t>,</w:t>
+      </w:r>
+      <w:proofErr w:type="gramEnd"/>
+      <w:r>
+        <w:rPr>
+          <w:rFonts w:asciiTheme="majorBidi" w:hAnsiTheme="majorBidi" w:cstheme="majorBidi"/>
+          <w:sz w:val="20"/>
+          <w:szCs w:val="20"/>
+          <w:highlight w:val="red"/>
+        </w:rPr>
+        <w:t xml:space="preserve"> </w:t>
+      </w:r>
+      <w:r>
+        <w:rPr>
+          <w:rFonts w:asciiTheme="majorBidi" w:hAnsiTheme="majorBidi" w:cstheme="majorBidi"/>
+          <w:sz w:val="20"/>
+          <w:szCs w:val="20"/>
+          <w:highlight w:val="red"/>
+        </w:rPr>
+        <w:t xml:space="preserve">here, </w:t>
+      </w:r>
+      <w:r>
+        <w:rPr>
+          <w:rFonts w:asciiTheme="majorBidi" w:hAnsiTheme="majorBidi" w:cstheme="majorBidi"/>
+          <w:sz w:val="20"/>
+          <w:szCs w:val="20"/>
+          <w:highlight w:val="red"/>
+        </w:rPr>
+        <w:t>Vin = Ve + Vc is valid as described by equation S.2.3.</w:t>
+      </w:r>
+    </w:p>
+    <w:p>
+      <w:pPr>
+        <w:autoSpaceDE w:val="0"/>
+        <w:autoSpaceDN w:val="0"/>
+        <w:adjustRightInd w:val="0"/>
+        <w:spacing w:after="0" w:line="240" w:lineRule="auto"/>
+        <w:jc w:val="both"/>
+        <w:rPr>
+          <w:rFonts w:asciiTheme="majorBidi" w:hAnsiTheme="majorBidi" w:cstheme="majorBidi"/>
+          <w:sz w:val="20"/>
+          <w:szCs w:val="20"/>
+          <w:highlight w:val="red"/>
+        </w:rPr>
+      </w:pPr>
+      <w:r>
+        <w:rPr>
+          <w:rFonts w:asciiTheme="majorBidi" w:hAnsiTheme="majorBidi" w:cstheme="majorBidi"/>
+          <w:sz w:val="20"/>
+          <w:szCs w:val="20"/>
+          <w:highlight w:val="red"/>
+        </w:rPr>
+        <w:t xml:space="preserve">In focusing </w:t>
+      </w:r>
+      <w:proofErr w:type="gramStart"/>
+      <w:r>
+        <w:rPr>
+          <w:rFonts w:asciiTheme="majorBidi" w:hAnsiTheme="majorBidi" w:cstheme="majorBidi"/>
+          <w:sz w:val="20"/>
+          <w:szCs w:val="20"/>
+          <w:highlight w:val="red"/>
+        </w:rPr>
+        <w:t>mode</w:t>
+      </w:r>
+      <w:proofErr w:type="gramEnd"/>
+      <w:r>
+        <w:rPr>
+          <w:rFonts w:asciiTheme="majorBidi" w:hAnsiTheme="majorBidi" w:cstheme="majorBidi"/>
+          <w:sz w:val="20"/>
+          <w:szCs w:val="20"/>
+          <w:highlight w:val="red"/>
+        </w:rPr>
+        <w:t xml:space="preserve"> the total flow (elution + focusing flow) is split into two parts</w:t>
+      </w:r>
+      <w:r>
+        <w:rPr>
+          <w:rFonts w:asciiTheme="majorBidi" w:hAnsiTheme="majorBidi" w:cstheme="majorBidi"/>
+          <w:sz w:val="20"/>
+          <w:szCs w:val="20"/>
+          <w:highlight w:val="red"/>
+        </w:rPr>
+        <w:t xml:space="preserve"> from both sides</w:t>
+      </w:r>
+      <w:r>
+        <w:rPr>
+          <w:rFonts w:asciiTheme="majorBidi" w:hAnsiTheme="majorBidi" w:cstheme="majorBidi"/>
+          <w:sz w:val="20"/>
+          <w:szCs w:val="20"/>
+          <w:highlight w:val="red"/>
+        </w:rPr>
+        <w:t xml:space="preserve"> and the elution</w:t>
+      </w:r>
+      <w:r>
+        <w:rPr>
+          <w:rFonts w:asciiTheme="majorBidi" w:hAnsiTheme="majorBidi" w:cstheme="majorBidi"/>
+          <w:sz w:val="20"/>
+          <w:szCs w:val="20"/>
+          <w:highlight w:val="red"/>
+        </w:rPr>
+        <w:t xml:space="preserve"> flow</w:t>
+      </w:r>
+      <w:r>
+        <w:rPr>
+          <w:rFonts w:asciiTheme="majorBidi" w:hAnsiTheme="majorBidi" w:cstheme="majorBidi"/>
+          <w:sz w:val="20"/>
+          <w:szCs w:val="20"/>
+          <w:highlight w:val="red"/>
+        </w:rPr>
+        <w:t xml:space="preserve"> volume is </w:t>
+      </w:r>
+      <w:r>
+        <w:rPr>
+          <w:rFonts w:asciiTheme="majorBidi" w:hAnsiTheme="majorBidi" w:cstheme="majorBidi"/>
+          <w:sz w:val="20"/>
+          <w:szCs w:val="20"/>
+          <w:highlight w:val="red"/>
+        </w:rPr>
+        <w:t>split</w:t>
+      </w:r>
+      <w:r>
+        <w:rPr>
+          <w:rFonts w:asciiTheme="majorBidi" w:hAnsiTheme="majorBidi" w:cstheme="majorBidi"/>
+          <w:sz w:val="20"/>
+          <w:szCs w:val="20"/>
+          <w:highlight w:val="red"/>
+        </w:rPr>
+        <w:t>.</w:t>
+      </w:r>
+      <w:r>
+        <w:rPr>
+          <w:rFonts w:asciiTheme="majorBidi" w:hAnsiTheme="majorBidi" w:cstheme="majorBidi"/>
+          <w:sz w:val="20"/>
+          <w:szCs w:val="20"/>
+          <w:highlight w:val="red"/>
+        </w:rPr>
+        <w:t xml:space="preserve"> </w:t>
+      </w:r>
+      <w:r>
+        <w:rPr>
+          <w:rFonts w:asciiTheme="majorBidi" w:hAnsiTheme="majorBidi" w:cstheme="majorBidi"/>
+          <w:sz w:val="20"/>
+          <w:szCs w:val="20"/>
+          <w:highlight w:val="red"/>
+        </w:rPr>
+        <w:t xml:space="preserve">The </w:t>
+      </w:r>
+      <w:r>
+        <w:rPr>
+          <w:rFonts w:asciiTheme="majorBidi" w:hAnsiTheme="majorBidi" w:cstheme="majorBidi"/>
+          <w:sz w:val="20"/>
+          <w:szCs w:val="20"/>
+          <w:highlight w:val="red"/>
+        </w:rPr>
+        <w:t>ratio</w:t>
+      </w:r>
+      <w:r>
+        <w:rPr>
+          <w:rFonts w:asciiTheme="majorBidi" w:hAnsiTheme="majorBidi" w:cstheme="majorBidi"/>
+          <w:sz w:val="20"/>
+          <w:szCs w:val="20"/>
+          <w:highlight w:val="red"/>
+        </w:rPr>
+        <w:t xml:space="preserve"> of those</w:t>
+      </w:r>
+      <w:r>
+        <w:rPr>
+          <w:rFonts w:asciiTheme="majorBidi" w:hAnsiTheme="majorBidi" w:cstheme="majorBidi"/>
+          <w:sz w:val="20"/>
+          <w:szCs w:val="20"/>
+          <w:highlight w:val="red"/>
+        </w:rPr>
+        <w:t xml:space="preserve"> is</w:t>
+      </w:r>
+      <w:r>
+        <w:rPr>
+          <w:rFonts w:asciiTheme="majorBidi" w:hAnsiTheme="majorBidi" w:cstheme="majorBidi"/>
+          <w:sz w:val="20"/>
+          <w:szCs w:val="20"/>
+          <w:highlight w:val="red"/>
+        </w:rPr>
+        <w:t xml:space="preserve"> calculated</w:t>
+      </w:r>
+      <w:r>
+        <w:rPr>
+          <w:rFonts w:asciiTheme="majorBidi" w:hAnsiTheme="majorBidi" w:cstheme="majorBidi"/>
+          <w:sz w:val="20"/>
+          <w:szCs w:val="20"/>
+          <w:highlight w:val="red"/>
+        </w:rPr>
+        <w:t xml:space="preserve"> handled </w:t>
+      </w:r>
+      <w:r>
+        <w:rPr>
+          <w:rFonts w:asciiTheme="majorBidi" w:hAnsiTheme="majorBidi" w:cstheme="majorBidi"/>
+          <w:sz w:val="20"/>
+          <w:szCs w:val="20"/>
+          <w:highlight w:val="red"/>
+        </w:rPr>
+        <w:t>by the device</w:t>
+      </w:r>
+      <w:r>
+        <w:rPr>
+          <w:rFonts w:asciiTheme="majorBidi" w:hAnsiTheme="majorBidi" w:cstheme="majorBidi"/>
+          <w:sz w:val="20"/>
+          <w:szCs w:val="20"/>
+          <w:highlight w:val="red"/>
+        </w:rPr>
+        <w:t xml:space="preserve"> by a needle valve, which reacts on the focus position set by the user.</w:t>
+      </w:r>
+    </w:p>
+    <w:p>
+      <w:pPr>
+        <w:autoSpaceDE w:val="0"/>
+        <w:autoSpaceDN w:val="0"/>
+        <w:adjustRightInd w:val="0"/>
+        <w:spacing w:after="0" w:line="240" w:lineRule="auto"/>
+        <w:jc w:val="both"/>
+        <w:rPr>
+          <w:rFonts w:asciiTheme="majorBidi" w:hAnsiTheme="majorBidi" w:cstheme="majorBidi"/>
+          <w:sz w:val="20"/>
+          <w:szCs w:val="20"/>
+        </w:rPr>
+      </w:pPr>
+      <w:r>
+        <w:rPr>
+          <w:rFonts w:asciiTheme="majorBidi" w:hAnsiTheme="majorBidi" w:cstheme="majorBidi"/>
+          <w:sz w:val="20"/>
+          <w:szCs w:val="20"/>
+          <w:highlight w:val="red"/>
+        </w:rPr>
+        <w:t>In our analysis we trusted that the autofocus method, which was supposed to focus the sample at 12%.</w:t>
+      </w:r>
+      <w:r>
+        <w:rPr>
+          <w:rFonts w:asciiTheme="majorBidi" w:hAnsiTheme="majorBidi" w:cstheme="majorBidi"/>
+          <w:sz w:val="20"/>
+          <w:szCs w:val="20"/>
+          <w:highlight w:val="red"/>
+        </w:rPr>
+        <w:t xml:space="preserve"> However, as for the literature data, </w:t>
+      </w:r>
+      <w:proofErr w:type="spellStart"/>
+      <w:r>
+        <w:rPr>
+          <w:rFonts w:asciiTheme="majorBidi" w:hAnsiTheme="majorBidi" w:cstheme="majorBidi"/>
+          <w:sz w:val="20"/>
+          <w:szCs w:val="20"/>
+          <w:highlight w:val="red"/>
+        </w:rPr>
+        <w:t>altough</w:t>
+      </w:r>
+      <w:proofErr w:type="spellEnd"/>
+      <w:r>
+        <w:rPr>
+          <w:rFonts w:asciiTheme="majorBidi" w:hAnsiTheme="majorBidi" w:cstheme="majorBidi"/>
+          <w:sz w:val="20"/>
+          <w:szCs w:val="20"/>
+          <w:highlight w:val="red"/>
+        </w:rPr>
+        <w:t xml:space="preserve"> we assumed </w:t>
+      </w:r>
+      <w:proofErr w:type="spellStart"/>
+      <w:r>
+        <w:rPr>
+          <w:rFonts w:asciiTheme="majorBidi" w:hAnsiTheme="majorBidi" w:cstheme="majorBidi"/>
+          <w:sz w:val="20"/>
+          <w:szCs w:val="20"/>
+          <w:highlight w:val="red"/>
+        </w:rPr>
+        <w:t>tocalculate</w:t>
+      </w:r>
+      <w:proofErr w:type="spellEnd"/>
+      <w:r>
+        <w:rPr>
+          <w:rFonts w:asciiTheme="majorBidi" w:hAnsiTheme="majorBidi" w:cstheme="majorBidi"/>
+          <w:sz w:val="20"/>
+          <w:szCs w:val="20"/>
+          <w:highlight w:val="red"/>
+        </w:rPr>
+        <w:t xml:space="preserve"> with the very</w:t>
+      </w:r>
+      <w:r>
+        <w:rPr>
+          <w:rFonts w:asciiTheme="majorBidi" w:hAnsiTheme="majorBidi" w:cstheme="majorBidi"/>
+          <w:sz w:val="20"/>
+          <w:szCs w:val="20"/>
+          <w:highlight w:val="red"/>
+        </w:rPr>
+        <w:t xml:space="preserve"> focus position</w:t>
+      </w:r>
+      <w:r>
+        <w:rPr>
+          <w:rFonts w:asciiTheme="majorBidi" w:hAnsiTheme="majorBidi" w:cstheme="majorBidi"/>
+          <w:sz w:val="20"/>
+          <w:szCs w:val="20"/>
+          <w:highlight w:val="red"/>
+        </w:rPr>
+        <w:t xml:space="preserve"> we explicitly </w:t>
+      </w:r>
+      <w:proofErr w:type="spellStart"/>
+      <w:r>
+        <w:rPr>
+          <w:rFonts w:asciiTheme="majorBidi" w:hAnsiTheme="majorBidi" w:cstheme="majorBidi"/>
+          <w:sz w:val="20"/>
+          <w:szCs w:val="20"/>
+          <w:highlight w:val="red"/>
+        </w:rPr>
+        <w:t>configurated</w:t>
+      </w:r>
+      <w:proofErr w:type="spellEnd"/>
+      <w:r>
+        <w:rPr>
+          <w:rFonts w:asciiTheme="majorBidi" w:hAnsiTheme="majorBidi" w:cstheme="majorBidi"/>
+          <w:sz w:val="20"/>
+          <w:szCs w:val="20"/>
+          <w:highlight w:val="red"/>
+        </w:rPr>
+        <w:t xml:space="preserve"> the device with</w:t>
+      </w:r>
+      <w:r>
+        <w:rPr>
+          <w:rFonts w:asciiTheme="majorBidi" w:hAnsiTheme="majorBidi" w:cstheme="majorBidi"/>
+          <w:sz w:val="20"/>
+          <w:szCs w:val="20"/>
+          <w:highlight w:val="red"/>
+        </w:rPr>
+        <w:t>, we expanded our analysis in order to show that a possible deviation from this set value does</w:t>
+      </w:r>
+      <w:r>
+        <w:rPr>
+          <w:rFonts w:asciiTheme="majorBidi" w:hAnsiTheme="majorBidi" w:cstheme="majorBidi"/>
+          <w:sz w:val="20"/>
+          <w:szCs w:val="20"/>
+          <w:highlight w:val="red"/>
+        </w:rPr>
+        <w:t xml:space="preserve"> affect the numerical values, however, is not </w:t>
+      </w:r>
+      <w:r>
+        <w:rPr>
+          <w:rFonts w:asciiTheme="majorBidi" w:hAnsiTheme="majorBidi" w:cstheme="majorBidi"/>
+          <w:sz w:val="20"/>
+          <w:szCs w:val="20"/>
+          <w:highlight w:val="red"/>
+        </w:rPr>
+        <w:t>critical the conclusions drawn for our observations.</w:t>
+      </w:r>
+      <w:r>
+        <w:rPr>
+          <w:rFonts w:asciiTheme="majorBidi" w:hAnsiTheme="majorBidi" w:cstheme="majorBidi"/>
+          <w:sz w:val="20"/>
+          <w:szCs w:val="20"/>
+        </w:rPr>
+        <w:t xml:space="preserve"> </w:t>
+      </w:r>
+      <w:r>
+        <w:rPr>
+          <w:rFonts w:asciiTheme="majorBidi" w:hAnsiTheme="majorBidi" w:cstheme="majorBidi"/>
+          <w:sz w:val="20"/>
+          <w:szCs w:val="20"/>
+          <w:highlight w:val="yellow"/>
+        </w:rPr>
+        <w:t>Thereby, we repeated the analysis of the single values for a focus position of 8% and 16%.</w:t>
       </w:r>
     </w:p>
     <w:p>
@@ -8604,13 +9417,15 @@
           <w:rFonts w:asciiTheme="majorBidi" w:hAnsiTheme="majorBidi" w:cstheme="majorBidi"/>
           <w:sz w:val="20"/>
           <w:szCs w:val="20"/>
-        </w:rPr>
-      </w:pPr>
-      <w:r>
-        <w:rPr>
-          <w:rFonts w:asciiTheme="majorBidi" w:hAnsiTheme="majorBidi" w:cstheme="majorBidi"/>
-          <w:sz w:val="20"/>
-          <w:szCs w:val="20"/>
+          <w:highlight w:val="green"/>
+        </w:rPr>
+      </w:pPr>
+      <w:r>
+        <w:rPr>
+          <w:rFonts w:asciiTheme="majorBidi" w:hAnsiTheme="majorBidi" w:cstheme="majorBidi"/>
+          <w:sz w:val="20"/>
+          <w:szCs w:val="20"/>
+          <w:highlight w:val="green"/>
         </w:rPr>
         <w:t>Does the</w:t>
       </w:r>
@@ -8619,6 +9434,7 @@
           <w:rFonts w:asciiTheme="majorBidi" w:hAnsiTheme="majorBidi" w:cstheme="majorBidi"/>
           <w:sz w:val="20"/>
           <w:szCs w:val="20"/>
+          <w:highlight w:val="green"/>
         </w:rPr>
         <w:t xml:space="preserve"> </w:t>
       </w:r>
@@ -8627,8 +9443,105 @@
           <w:rFonts w:asciiTheme="majorBidi" w:hAnsiTheme="majorBidi" w:cstheme="majorBidi"/>
           <w:sz w:val="20"/>
           <w:szCs w:val="20"/>
+          <w:highlight w:val="green"/>
         </w:rPr>
         <w:t>injection flow contribute to cross flow, or is focus flow reduced to keep a constant cross flow? From 8 to 43 minutes is designated E = Elution for which cross flow rate is given as 2.5 mL/min and Ve is supposedly 1 mL/min so that channel inlet flow rate must be 3.5 mL/min.</w:t>
+      </w:r>
+    </w:p>
+    <w:p>
+      <w:pPr>
+        <w:autoSpaceDE w:val="0"/>
+        <w:autoSpaceDN w:val="0"/>
+        <w:adjustRightInd w:val="0"/>
+        <w:spacing w:after="0" w:line="240" w:lineRule="auto"/>
+        <w:ind w:left="360"/>
+        <w:jc w:val="both"/>
+        <w:rPr>
+          <w:rFonts w:asciiTheme="majorBidi" w:hAnsiTheme="majorBidi" w:cstheme="majorBidi"/>
+          <w:sz w:val="20"/>
+          <w:szCs w:val="20"/>
+          <w:highlight w:val="green"/>
+        </w:rPr>
+      </w:pPr>
+    </w:p>
+    <w:p>
+      <w:pPr>
+        <w:autoSpaceDE w:val="0"/>
+        <w:autoSpaceDN w:val="0"/>
+        <w:adjustRightInd w:val="0"/>
+        <w:spacing w:after="0" w:line="240" w:lineRule="auto"/>
+        <w:ind w:left="360"/>
+        <w:jc w:val="both"/>
+        <w:rPr>
+          <w:rFonts w:asciiTheme="majorBidi" w:hAnsiTheme="majorBidi" w:cstheme="majorBidi"/>
+          <w:sz w:val="20"/>
+          <w:szCs w:val="20"/>
+        </w:rPr>
+      </w:pPr>
+      <w:r>
+        <w:rPr>
+          <w:rFonts w:asciiTheme="majorBidi" w:hAnsiTheme="majorBidi" w:cstheme="majorBidi"/>
+          <w:sz w:val="20"/>
+          <w:szCs w:val="20"/>
+          <w:highlight w:val="green"/>
+        </w:rPr>
+        <w:t>As described abo</w:t>
+      </w:r>
+      <w:r>
+        <w:rPr>
+          <w:rFonts w:asciiTheme="majorBidi" w:hAnsiTheme="majorBidi" w:cstheme="majorBidi"/>
+          <w:sz w:val="20"/>
+          <w:szCs w:val="20"/>
+          <w:highlight w:val="green"/>
+        </w:rPr>
+        <w:t>ve, the sample is injected at the same point where Vin en</w:t>
+      </w:r>
+      <w:r>
+        <w:rPr>
+          <w:rFonts w:asciiTheme="majorBidi" w:hAnsiTheme="majorBidi" w:cstheme="majorBidi"/>
+          <w:sz w:val="20"/>
+          <w:szCs w:val="20"/>
+          <w:highlight w:val="green"/>
+        </w:rPr>
+        <w:t xml:space="preserve">ters the channel during elution. The injection option only </w:t>
+      </w:r>
+      <w:r>
+        <w:rPr>
+          <w:rFonts w:asciiTheme="majorBidi" w:hAnsiTheme="majorBidi" w:cstheme="majorBidi"/>
+          <w:sz w:val="20"/>
+          <w:szCs w:val="20"/>
+          <w:highlight w:val="green"/>
+        </w:rPr>
+        <w:t>directs the complete in</w:t>
+      </w:r>
+      <w:r>
+        <w:rPr>
+          <w:rFonts w:asciiTheme="majorBidi" w:hAnsiTheme="majorBidi" w:cstheme="majorBidi"/>
+          <w:sz w:val="20"/>
+          <w:szCs w:val="20"/>
+          <w:highlight w:val="green"/>
+        </w:rPr>
+        <w:t xml:space="preserve">flow through the autosampler. </w:t>
+      </w:r>
+      <w:proofErr w:type="gramStart"/>
+      <w:r>
+        <w:rPr>
+          <w:rFonts w:asciiTheme="majorBidi" w:hAnsiTheme="majorBidi" w:cstheme="majorBidi"/>
+          <w:sz w:val="20"/>
+          <w:szCs w:val="20"/>
+          <w:highlight w:val="green"/>
+        </w:rPr>
+        <w:t>Thereby,  there</w:t>
+      </w:r>
+      <w:proofErr w:type="gramEnd"/>
+      <w:r>
+        <w:rPr>
+          <w:rFonts w:asciiTheme="majorBidi" w:hAnsiTheme="majorBidi" w:cstheme="majorBidi"/>
+          <w:sz w:val="20"/>
+          <w:szCs w:val="20"/>
+          <w:highlight w:val="green"/>
+        </w:rPr>
+        <w:t xml:space="preserve"> is nothing such a separate injection flow.</w:t>
       </w:r>
     </w:p>
     <w:p>
@@ -8726,7 +9639,17 @@
           <w:sz w:val="20"/>
           <w:szCs w:val="20"/>
         </w:rPr>
-        <w:t>[e] authors claimed that the AF4 system setup used in the manuscript was inadequate to provide the requirements for measuring D absolutely. The authors concluded that the only possible option is to calibrate the retention time using size standards and channel volume.”</w:t>
+        <w:t>[e] authors claimed that the AF4 system setup use</w:t>
+      </w:r>
+      <w:bookmarkStart w:id="0" w:name="_GoBack"/>
+      <w:bookmarkEnd w:id="0"/>
+      <w:r>
+        <w:rPr>
+          <w:rFonts w:asciiTheme="majorBidi" w:hAnsiTheme="majorBidi" w:cstheme="majorBidi"/>
+          <w:sz w:val="20"/>
+          <w:szCs w:val="20"/>
+        </w:rPr>
+        <w:t>d in the manuscript was inadequate to provide the requirements for measuring D absolutely. The authors concluded that the only possible option is to calibrate the retention time using size standards and channel volume.”</w:t>
       </w:r>
     </w:p>
     <w:p>
@@ -8806,6 +9729,7 @@
           <w:sz w:val="20"/>
           <w:szCs w:val="20"/>
         </w:rPr>
+        <w:lastRenderedPageBreak/>
         <w:t>“</w:t>
       </w:r>
       <w:r>
@@ -10507,7 +11431,7 @@
 </file>
 
 <file path=customXml/itemProps1.xml><?xml version="1.0" encoding="utf-8"?>
-<ds:datastoreItem xmlns:ds="http://schemas.openxmlformats.org/officeDocument/2006/customXml" ds:itemID="{215C52DF-EB90-4D97-8171-EC6A4F74B4A2}">
+<ds:datastoreItem xmlns:ds="http://schemas.openxmlformats.org/officeDocument/2006/customXml" ds:itemID="{F28D4ABD-4FF6-428D-A612-E715AEB80596}">
   <ds:schemaRefs>
     <ds:schemaRef ds:uri="http://schemas.openxmlformats.org/officeDocument/2006/bibliography"/>
   </ds:schemaRefs>

</xml_diff>